<commit_message>
20210421 - iptables - operations updated
</commit_message>
<xml_diff>
--- a/network/iptables.docx
+++ b/network/iptables.docx
@@ -410,7 +410,7 @@
     </w:p>
     <w:p>
       <w:pPr>
-        <w:ind w:firstLine="420" w:firstLineChars="0"/>
+        <w:outlineLvl w:val="2"/>
         <w:rPr>
           <w:rFonts w:hint="eastAsia"/>
         </w:rPr>
@@ -1000,8 +1000,6 @@
         </w:rPr>
         <w:t>REDIRECT：在本机做端口映射。</w:t>
       </w:r>
-      <w:bookmarkStart w:id="0" w:name="_GoBack"/>
-      <w:bookmarkEnd w:id="0"/>
     </w:p>
     <w:p>
       <w:pPr>
@@ -1039,6 +1037,7 @@
     </w:p>
     <w:p>
       <w:pPr>
+        <w:outlineLvl w:val="2"/>
         <w:rPr>
           <w:rFonts w:hint="eastAsia"/>
           <w:sz w:val="28"/>
@@ -1078,6 +1077,7 @@
     </w:p>
     <w:p>
       <w:pPr>
+        <w:outlineLvl w:val="2"/>
         <w:rPr>
           <w:rFonts w:hint="eastAsia"/>
           <w:sz w:val="28"/>
@@ -1293,6 +1293,7 @@
     </w:p>
     <w:p>
       <w:pPr>
+        <w:outlineLvl w:val="2"/>
         <w:rPr>
           <w:rFonts w:hint="eastAsia"/>
           <w:sz w:val="28"/>
@@ -1565,6 +1566,7 @@
     </w:p>
     <w:p>
       <w:pPr>
+        <w:outlineLvl w:val="2"/>
         <w:rPr>
           <w:rFonts w:hint="eastAsia"/>
           <w:sz w:val="28"/>
@@ -1648,176 +1650,3165 @@
     </w:p>
     <w:p>
       <w:pPr>
-        <w:ind w:firstLine="420" w:firstLineChars="0"/>
-        <w:rPr>
-          <w:rFonts w:hint="eastAsia"/>
-        </w:rPr>
-      </w:pPr>
-    </w:p>
-    <w:p>
-      <w:pPr>
-        <w:ind w:firstLine="420" w:firstLineChars="0"/>
-        <w:rPr>
-          <w:rFonts w:hint="eastAsia"/>
-        </w:rPr>
-      </w:pPr>
-    </w:p>
-    <w:p>
-      <w:pPr>
-        <w:ind w:firstLine="420" w:firstLineChars="0"/>
-        <w:rPr>
-          <w:rFonts w:hint="eastAsia"/>
-        </w:rPr>
-      </w:pPr>
-    </w:p>
-    <w:p>
-      <w:pPr>
-        <w:ind w:firstLine="420" w:firstLineChars="0"/>
-        <w:rPr>
-          <w:rFonts w:hint="eastAsia"/>
-        </w:rPr>
-      </w:pPr>
-    </w:p>
-    <w:p>
-      <w:pPr>
-        <w:ind w:firstLine="420" w:firstLineChars="0"/>
-        <w:rPr>
-          <w:rFonts w:hint="eastAsia"/>
-        </w:rPr>
-      </w:pPr>
-    </w:p>
-    <w:p>
-      <w:pPr>
-        <w:ind w:firstLine="420" w:firstLineChars="0"/>
-        <w:rPr>
-          <w:rFonts w:hint="eastAsia"/>
-        </w:rPr>
-      </w:pPr>
-    </w:p>
-    <w:p>
-      <w:pPr>
-        <w:ind w:firstLine="420" w:firstLineChars="0"/>
-        <w:rPr>
-          <w:rFonts w:hint="eastAsia"/>
-        </w:rPr>
-      </w:pPr>
-    </w:p>
-    <w:p>
-      <w:pPr>
-        <w:ind w:firstLine="420" w:firstLineChars="0"/>
-        <w:rPr>
-          <w:rFonts w:hint="eastAsia"/>
-        </w:rPr>
-      </w:pPr>
-    </w:p>
-    <w:p>
-      <w:pPr>
-        <w:ind w:firstLine="420" w:firstLineChars="0"/>
-        <w:rPr>
-          <w:rFonts w:hint="eastAsia"/>
-        </w:rPr>
-      </w:pPr>
-    </w:p>
-    <w:p>
-      <w:pPr>
-        <w:ind w:firstLine="420" w:firstLineChars="0"/>
-        <w:rPr>
-          <w:rFonts w:hint="eastAsia"/>
-        </w:rPr>
-      </w:pPr>
-    </w:p>
-    <w:p>
-      <w:pPr>
-        <w:ind w:firstLine="420" w:firstLineChars="0"/>
-        <w:rPr>
-          <w:rFonts w:hint="eastAsia"/>
-        </w:rPr>
-      </w:pPr>
-    </w:p>
-    <w:p>
-      <w:pPr>
-        <w:ind w:firstLine="420" w:firstLineChars="0"/>
-        <w:rPr>
-          <w:rFonts w:hint="eastAsia"/>
-        </w:rPr>
-      </w:pPr>
-    </w:p>
-    <w:p>
-      <w:pPr>
-        <w:ind w:firstLine="420" w:firstLineChars="0"/>
-        <w:rPr>
-          <w:rFonts w:hint="eastAsia"/>
-        </w:rPr>
-      </w:pPr>
-    </w:p>
-    <w:p>
-      <w:pPr>
-        <w:ind w:firstLine="420" w:firstLineChars="0"/>
-        <w:rPr>
-          <w:rFonts w:hint="eastAsia"/>
-        </w:rPr>
-      </w:pPr>
-    </w:p>
-    <w:p>
-      <w:pPr>
-        <w:ind w:firstLine="420" w:firstLineChars="0"/>
-        <w:rPr>
-          <w:rFonts w:hint="eastAsia"/>
-        </w:rPr>
-      </w:pPr>
-    </w:p>
-    <w:p>
-      <w:pPr>
-        <w:ind w:firstLine="420" w:firstLineChars="0"/>
-        <w:rPr>
-          <w:rFonts w:hint="eastAsia"/>
-        </w:rPr>
-      </w:pPr>
-    </w:p>
-    <w:p>
-      <w:pPr>
-        <w:ind w:firstLine="420" w:firstLineChars="0"/>
-        <w:rPr>
-          <w:rFonts w:hint="eastAsia"/>
-        </w:rPr>
-      </w:pPr>
-    </w:p>
-    <w:p>
-      <w:pPr>
-        <w:ind w:firstLine="420" w:firstLineChars="0"/>
-        <w:rPr>
-          <w:rFonts w:hint="eastAsia"/>
-        </w:rPr>
-      </w:pPr>
-    </w:p>
-    <w:p>
-      <w:pPr>
-        <w:ind w:firstLine="420" w:firstLineChars="0"/>
-        <w:rPr>
-          <w:rFonts w:hint="eastAsia"/>
-        </w:rPr>
-      </w:pPr>
-    </w:p>
-    <w:p>
-      <w:pPr>
-        <w:ind w:firstLine="420" w:firstLineChars="0"/>
-        <w:rPr>
-          <w:rFonts w:hint="eastAsia"/>
-        </w:rPr>
-      </w:pPr>
-    </w:p>
-    <w:p>
-      <w:pPr>
-        <w:ind w:firstLine="420" w:firstLineChars="0"/>
-        <w:rPr>
-          <w:rFonts w:hint="eastAsia"/>
-        </w:rPr>
-      </w:pPr>
-    </w:p>
-    <w:p>
-      <w:pPr>
-        <w:rPr>
-          <w:rFonts w:hint="eastAsia"/>
+        <w:rPr>
+          <w:rFonts w:hint="eastAsia"/>
+        </w:rPr>
+      </w:pPr>
+    </w:p>
+    <w:p>
+      <w:pPr>
+        <w:rPr>
+          <w:rFonts w:hint="eastAsia"/>
+        </w:rPr>
+      </w:pPr>
+    </w:p>
+    <w:p>
+      <w:pPr>
+        <w:rPr>
+          <w:rFonts w:hint="eastAsia"/>
+        </w:rPr>
+      </w:pPr>
+    </w:p>
+    <w:p>
+      <w:pPr>
+        <w:ind w:firstLine="420" w:firstLineChars="0"/>
+        <w:rPr>
+          <w:rFonts w:hint="eastAsia"/>
+        </w:rPr>
+      </w:pPr>
+    </w:p>
+    <w:p>
+      <w:pPr>
+        <w:pStyle w:val="2"/>
+        <w:keepNext w:val="0"/>
+        <w:keepLines w:val="0"/>
+        <w:widowControl/>
+        <w:suppressLineNumbers w:val="0"/>
+        <w:shd w:val="clear" w:fill="FFFFFF"/>
+        <w:spacing w:before="150" w:beforeAutospacing="0" w:after="100" w:afterAutospacing="0" w:line="14" w:lineRule="atLeast"/>
+        <w:ind w:left="0" w:right="0" w:firstLine="0"/>
+        <w:rPr>
+          <w:rFonts w:hint="default" w:ascii="Helvetica" w:hAnsi="Helvetica" w:eastAsia="Helvetica" w:cs="Helvetica"/>
+          <w:b/>
+          <w:bCs/>
+          <w:i w:val="0"/>
+          <w:iCs w:val="0"/>
+          <w:caps w:val="0"/>
+          <w:spacing w:val="0"/>
+          <w:sz w:val="22"/>
+          <w:szCs w:val="22"/>
+          <w:u w:val="none"/>
+          <w:shd w:val="clear" w:fill="FFFFFF"/>
+        </w:rPr>
+      </w:pPr>
+      <w:r>
+        <w:rPr>
+          <w:rFonts w:hint="default" w:ascii="Helvetica" w:hAnsi="Helvetica" w:eastAsia="Helvetica" w:cs="Helvetica"/>
+          <w:b/>
+          <w:bCs/>
+          <w:i w:val="0"/>
+          <w:iCs w:val="0"/>
+          <w:caps w:val="0"/>
+          <w:spacing w:val="0"/>
+          <w:sz w:val="22"/>
+          <w:szCs w:val="22"/>
+          <w:u w:val="none"/>
+          <w:shd w:val="clear" w:fill="FFFFFF"/>
+        </w:rPr>
+        <w:fldChar w:fldCharType="begin"/>
+      </w:r>
+      <w:r>
+        <w:rPr>
+          <w:rFonts w:hint="default" w:ascii="Helvetica" w:hAnsi="Helvetica" w:eastAsia="Helvetica" w:cs="Helvetica"/>
+          <w:b/>
+          <w:bCs/>
+          <w:i w:val="0"/>
+          <w:iCs w:val="0"/>
+          <w:caps w:val="0"/>
+          <w:spacing w:val="0"/>
+          <w:sz w:val="22"/>
+          <w:szCs w:val="22"/>
+          <w:u w:val="none"/>
+          <w:shd w:val="clear" w:fill="FFFFFF"/>
+        </w:rPr>
+        <w:instrText xml:space="preserve"> HYPERLINK "https://www.zsythink.net/archives/1493" </w:instrText>
+      </w:r>
+      <w:r>
+        <w:rPr>
+          <w:rFonts w:hint="default" w:ascii="Helvetica" w:hAnsi="Helvetica" w:eastAsia="Helvetica" w:cs="Helvetica"/>
+          <w:b/>
+          <w:bCs/>
+          <w:i w:val="0"/>
+          <w:iCs w:val="0"/>
+          <w:caps w:val="0"/>
+          <w:spacing w:val="0"/>
+          <w:sz w:val="22"/>
+          <w:szCs w:val="22"/>
+          <w:u w:val="none"/>
+          <w:shd w:val="clear" w:fill="FFFFFF"/>
+        </w:rPr>
+        <w:fldChar w:fldCharType="separate"/>
+      </w:r>
+      <w:r>
+        <w:rPr>
+          <w:rFonts w:hint="eastAsia" w:ascii="Helvetica" w:hAnsi="Helvetica" w:cs="Helvetica"/>
+          <w:b/>
+          <w:bCs/>
+          <w:i w:val="0"/>
+          <w:iCs w:val="0"/>
+          <w:caps w:val="0"/>
+          <w:spacing w:val="0"/>
+          <w:sz w:val="22"/>
+          <w:szCs w:val="22"/>
+          <w:u w:val="none"/>
+          <w:shd w:val="clear" w:fill="FFFFFF"/>
+          <w:lang w:val="en-US" w:eastAsia="zh-CN"/>
+        </w:rPr>
+        <w:t>iptables</w:t>
+      </w:r>
+      <w:r>
+        <w:rPr>
+          <w:rStyle w:val="9"/>
+          <w:rFonts w:hint="default" w:ascii="Helvetica" w:hAnsi="Helvetica" w:eastAsia="Helvetica" w:cs="Helvetica"/>
+          <w:b/>
+          <w:bCs/>
+          <w:i w:val="0"/>
+          <w:iCs w:val="0"/>
+          <w:caps w:val="0"/>
+          <w:spacing w:val="0"/>
+          <w:sz w:val="22"/>
+          <w:szCs w:val="22"/>
+          <w:u w:val="none"/>
+          <w:shd w:val="clear" w:fill="FFFFFF"/>
+        </w:rPr>
+        <w:t>操作</w:t>
+      </w:r>
+      <w:r>
+        <w:rPr>
+          <w:rStyle w:val="9"/>
+          <w:rFonts w:hint="eastAsia" w:ascii="Helvetica" w:hAnsi="Helvetica" w:cs="Helvetica"/>
+          <w:b/>
+          <w:bCs/>
+          <w:i w:val="0"/>
+          <w:iCs w:val="0"/>
+          <w:caps w:val="0"/>
+          <w:spacing w:val="0"/>
+          <w:sz w:val="22"/>
+          <w:szCs w:val="22"/>
+          <w:u w:val="none"/>
+          <w:shd w:val="clear" w:fill="FFFFFF"/>
+          <w:lang w:eastAsia="zh-CN"/>
+        </w:rPr>
+        <w:t>：</w:t>
+      </w:r>
+      <w:r>
+        <w:rPr>
+          <w:rStyle w:val="9"/>
+          <w:rFonts w:hint="default" w:ascii="Helvetica" w:hAnsi="Helvetica" w:eastAsia="Helvetica" w:cs="Helvetica"/>
+          <w:b/>
+          <w:bCs/>
+          <w:i w:val="0"/>
+          <w:iCs w:val="0"/>
+          <w:caps w:val="0"/>
+          <w:spacing w:val="0"/>
+          <w:sz w:val="22"/>
+          <w:szCs w:val="22"/>
+          <w:u w:val="none"/>
+          <w:shd w:val="clear" w:fill="FFFFFF"/>
+        </w:rPr>
+        <w:t>规则查询</w:t>
+      </w:r>
+      <w:r>
+        <w:rPr>
+          <w:rFonts w:hint="default" w:ascii="Helvetica" w:hAnsi="Helvetica" w:eastAsia="Helvetica" w:cs="Helvetica"/>
+          <w:b/>
+          <w:bCs/>
+          <w:i w:val="0"/>
+          <w:iCs w:val="0"/>
+          <w:caps w:val="0"/>
+          <w:spacing w:val="0"/>
+          <w:sz w:val="22"/>
+          <w:szCs w:val="22"/>
+          <w:u w:val="none"/>
+          <w:shd w:val="clear" w:fill="FFFFFF"/>
+        </w:rPr>
+        <w:fldChar w:fldCharType="end"/>
+      </w:r>
+    </w:p>
+    <w:p>
+      <w:pPr>
+        <w:ind w:firstLine="420" w:firstLineChars="0"/>
+        <w:rPr>
+          <w:rFonts w:hint="eastAsia" w:asciiTheme="minorEastAsia" w:hAnsiTheme="minorEastAsia" w:eastAsiaTheme="minorEastAsia" w:cstheme="minorEastAsia"/>
+          <w:b w:val="0"/>
+          <w:bCs w:val="0"/>
+          <w:i w:val="0"/>
+          <w:iCs w:val="0"/>
+          <w:caps w:val="0"/>
+          <w:spacing w:val="0"/>
+          <w:sz w:val="21"/>
+          <w:szCs w:val="21"/>
+          <w:u w:val="none"/>
+          <w:shd w:val="clear" w:fill="FFFFFF"/>
+        </w:rPr>
+      </w:pPr>
+      <w:r>
+        <w:rPr>
+          <w:rFonts w:hint="eastAsia" w:asciiTheme="minorEastAsia" w:hAnsiTheme="minorEastAsia" w:eastAsiaTheme="minorEastAsia" w:cstheme="minorEastAsia"/>
+          <w:b w:val="0"/>
+          <w:bCs w:val="0"/>
+          <w:i w:val="0"/>
+          <w:iCs w:val="0"/>
+          <w:caps w:val="0"/>
+          <w:spacing w:val="0"/>
+          <w:sz w:val="21"/>
+          <w:szCs w:val="21"/>
+          <w:u w:val="none"/>
+          <w:shd w:val="clear" w:fill="FFFFFF"/>
+        </w:rPr>
+        <w:t>实际操作iptables的过程中，是以”表”作为操作入口的</w:t>
+      </w:r>
+      <w:r>
+        <w:rPr>
+          <w:rFonts w:hint="eastAsia" w:asciiTheme="minorEastAsia" w:hAnsiTheme="minorEastAsia" w:cstheme="minorEastAsia"/>
+          <w:b w:val="0"/>
+          <w:bCs w:val="0"/>
+          <w:i w:val="0"/>
+          <w:iCs w:val="0"/>
+          <w:caps w:val="0"/>
+          <w:spacing w:val="0"/>
+          <w:sz w:val="21"/>
+          <w:szCs w:val="21"/>
+          <w:u w:val="none"/>
+          <w:shd w:val="clear" w:fill="FFFFFF"/>
+          <w:lang w:eastAsia="zh-CN"/>
+        </w:rPr>
+        <w:t>。</w:t>
+      </w:r>
+      <w:r>
+        <w:rPr>
+          <w:rFonts w:hint="eastAsia" w:asciiTheme="minorEastAsia" w:hAnsiTheme="minorEastAsia" w:eastAsiaTheme="minorEastAsia" w:cstheme="minorEastAsia"/>
+          <w:b w:val="0"/>
+          <w:bCs w:val="0"/>
+          <w:i w:val="0"/>
+          <w:iCs w:val="0"/>
+          <w:caps w:val="0"/>
+          <w:spacing w:val="0"/>
+          <w:sz w:val="21"/>
+          <w:szCs w:val="21"/>
+          <w:u w:val="none"/>
+          <w:shd w:val="clear" w:fill="FFFFFF"/>
+        </w:rPr>
+        <w:t>当我们定义iptables规则时，所做的操作其实类似于”增删改查”</w:t>
+      </w:r>
+    </w:p>
+    <w:p>
+      <w:pPr>
+        <w:ind w:firstLine="420" w:firstLineChars="0"/>
+        <w:rPr>
+          <w:rFonts w:hint="eastAsia" w:asciiTheme="minorEastAsia" w:hAnsiTheme="minorEastAsia" w:eastAsiaTheme="minorEastAsia" w:cstheme="minorEastAsia"/>
+          <w:b w:val="0"/>
+          <w:bCs w:val="0"/>
+          <w:i w:val="0"/>
+          <w:iCs w:val="0"/>
+          <w:caps w:val="0"/>
+          <w:spacing w:val="0"/>
+          <w:sz w:val="21"/>
+          <w:szCs w:val="21"/>
+          <w:u w:val="none"/>
+          <w:shd w:val="clear" w:fill="FFFFFF"/>
+        </w:rPr>
+      </w:pPr>
+      <w:r>
+        <w:rPr>
+          <w:rFonts w:hint="eastAsia" w:asciiTheme="minorEastAsia" w:hAnsiTheme="minorEastAsia" w:eastAsiaTheme="minorEastAsia" w:cstheme="minorEastAsia"/>
+          <w:b w:val="0"/>
+          <w:bCs w:val="0"/>
+          <w:i w:val="0"/>
+          <w:iCs w:val="0"/>
+          <w:caps w:val="0"/>
+          <w:spacing w:val="0"/>
+          <w:sz w:val="21"/>
+          <w:szCs w:val="21"/>
+          <w:u w:val="none"/>
+          <w:shd w:val="clear" w:fill="FFFFFF"/>
+        </w:rPr>
+        <w:t>之前的文章中，我们已经总结过，iptables为我们预定义了4张表，它们分别是raw表、mangle表、nat表、filter表，不同的表拥有不同的功能。</w:t>
+      </w:r>
+      <w:r>
+        <w:rPr>
+          <w:rFonts w:hint="eastAsia" w:asciiTheme="minorEastAsia" w:hAnsiTheme="minorEastAsia" w:eastAsiaTheme="minorEastAsia" w:cstheme="minorEastAsia"/>
+          <w:b w:val="0"/>
+          <w:bCs w:val="0"/>
+          <w:i w:val="0"/>
+          <w:iCs w:val="0"/>
+          <w:caps w:val="0"/>
+          <w:spacing w:val="0"/>
+          <w:sz w:val="21"/>
+          <w:szCs w:val="21"/>
+          <w:u w:val="single"/>
+          <w:shd w:val="clear" w:fill="FFFFFF"/>
+        </w:rPr>
+        <w:t>filter负责过滤功能</w:t>
+      </w:r>
+      <w:r>
+        <w:rPr>
+          <w:rFonts w:hint="eastAsia" w:asciiTheme="minorEastAsia" w:hAnsiTheme="minorEastAsia" w:eastAsiaTheme="minorEastAsia" w:cstheme="minorEastAsia"/>
+          <w:b w:val="0"/>
+          <w:bCs w:val="0"/>
+          <w:i w:val="0"/>
+          <w:iCs w:val="0"/>
+          <w:caps w:val="0"/>
+          <w:spacing w:val="0"/>
+          <w:sz w:val="21"/>
+          <w:szCs w:val="21"/>
+          <w:u w:val="none"/>
+          <w:shd w:val="clear" w:fill="FFFFFF"/>
+        </w:rPr>
+        <w:t>，比如允许哪些IP地址访问，拒绝哪些IP地址访问，允许访问哪些端口，禁止访问哪些端口，filter表会根据我们定义的规则进行过滤，filter表应该是我们最常用到的表了，所以此处，我们以filter表为例，开始学习怎样实际操作iptables。</w:t>
+      </w:r>
+    </w:p>
+    <w:p>
+      <w:pPr>
+        <w:ind w:firstLine="420" w:firstLineChars="0"/>
+        <w:rPr>
+          <w:rFonts w:hint="eastAsia" w:asciiTheme="minorEastAsia" w:hAnsiTheme="minorEastAsia" w:eastAsiaTheme="minorEastAsia" w:cstheme="minorEastAsia"/>
+          <w:b w:val="0"/>
+          <w:bCs w:val="0"/>
+          <w:i w:val="0"/>
+          <w:iCs w:val="0"/>
+          <w:caps w:val="0"/>
+          <w:spacing w:val="0"/>
+          <w:sz w:val="21"/>
+          <w:szCs w:val="21"/>
+          <w:u w:val="none"/>
+          <w:shd w:val="clear" w:fill="FFFFFF"/>
+        </w:rPr>
+      </w:pPr>
+    </w:p>
+    <w:p>
+      <w:pPr>
+        <w:ind w:firstLine="420" w:firstLineChars="0"/>
+        <w:rPr>
+          <w:rFonts w:hint="eastAsia" w:asciiTheme="minorEastAsia" w:hAnsiTheme="minorEastAsia" w:cstheme="minorEastAsia"/>
+          <w:b w:val="0"/>
+          <w:bCs w:val="0"/>
+          <w:i w:val="0"/>
+          <w:iCs w:val="0"/>
+          <w:caps w:val="0"/>
+          <w:spacing w:val="0"/>
+          <w:sz w:val="21"/>
+          <w:szCs w:val="21"/>
+          <w:u w:val="none"/>
+          <w:shd w:val="clear" w:fill="FFFFFF"/>
+          <w:lang w:val="en-US" w:eastAsia="zh-CN"/>
+        </w:rPr>
+      </w:pPr>
+      <w:r>
+        <w:rPr>
+          <w:rFonts w:hint="eastAsia" w:asciiTheme="minorEastAsia" w:hAnsiTheme="minorEastAsia" w:cstheme="minorEastAsia"/>
+          <w:b w:val="0"/>
+          <w:bCs w:val="0"/>
+          <w:i w:val="0"/>
+          <w:iCs w:val="0"/>
+          <w:caps w:val="0"/>
+          <w:spacing w:val="0"/>
+          <w:sz w:val="21"/>
+          <w:szCs w:val="21"/>
+          <w:u w:val="none"/>
+          <w:shd w:val="clear" w:fill="FFFFFF"/>
+          <w:lang w:val="en-US" w:eastAsia="zh-CN"/>
+        </w:rPr>
+        <w:t xml:space="preserve">查看filter中的规则：iptables </w:t>
+      </w:r>
+      <w:r>
+        <w:rPr>
+          <w:rFonts w:hint="eastAsia" w:asciiTheme="minorEastAsia" w:hAnsiTheme="minorEastAsia" w:cstheme="minorEastAsia"/>
+          <w:b w:val="0"/>
+          <w:bCs w:val="0"/>
+          <w:i w:val="0"/>
+          <w:iCs w:val="0"/>
+          <w:caps w:val="0"/>
+          <w:color w:val="FF0000"/>
+          <w:spacing w:val="0"/>
+          <w:sz w:val="21"/>
+          <w:szCs w:val="21"/>
+          <w:u w:val="none"/>
+          <w:shd w:val="clear" w:fill="FFFFFF"/>
+          <w:lang w:val="en-US" w:eastAsia="zh-CN"/>
+        </w:rPr>
+        <w:t>-t</w:t>
+      </w:r>
+      <w:r>
+        <w:rPr>
+          <w:rFonts w:hint="eastAsia" w:asciiTheme="minorEastAsia" w:hAnsiTheme="minorEastAsia" w:cstheme="minorEastAsia"/>
+          <w:b w:val="0"/>
+          <w:bCs w:val="0"/>
+          <w:i w:val="0"/>
+          <w:iCs w:val="0"/>
+          <w:caps w:val="0"/>
+          <w:spacing w:val="0"/>
+          <w:sz w:val="21"/>
+          <w:szCs w:val="21"/>
+          <w:u w:val="none"/>
+          <w:shd w:val="clear" w:fill="FFFFFF"/>
+          <w:lang w:val="en-US" w:eastAsia="zh-CN"/>
+        </w:rPr>
+        <w:t xml:space="preserve"> filter </w:t>
+      </w:r>
+      <w:r>
+        <w:rPr>
+          <w:rFonts w:hint="eastAsia" w:asciiTheme="minorEastAsia" w:hAnsiTheme="minorEastAsia" w:cstheme="minorEastAsia"/>
+          <w:b w:val="0"/>
+          <w:bCs w:val="0"/>
+          <w:i w:val="0"/>
+          <w:iCs w:val="0"/>
+          <w:caps w:val="0"/>
+          <w:color w:val="FF0000"/>
+          <w:spacing w:val="0"/>
+          <w:sz w:val="21"/>
+          <w:szCs w:val="21"/>
+          <w:u w:val="none"/>
+          <w:shd w:val="clear" w:fill="FFFFFF"/>
+          <w:lang w:val="en-US" w:eastAsia="zh-CN"/>
+        </w:rPr>
+        <w:t>-L</w:t>
+      </w:r>
+    </w:p>
+    <w:p>
+      <w:pPr>
+        <w:ind w:firstLine="420" w:firstLineChars="0"/>
+        <w:rPr>
+          <w:rFonts w:hint="eastAsia" w:asciiTheme="minorEastAsia" w:hAnsiTheme="minorEastAsia" w:cstheme="minorEastAsia"/>
+          <w:b w:val="0"/>
+          <w:bCs w:val="0"/>
+          <w:i w:val="0"/>
+          <w:iCs w:val="0"/>
+          <w:caps w:val="0"/>
+          <w:spacing w:val="0"/>
+          <w:sz w:val="21"/>
+          <w:szCs w:val="21"/>
+          <w:u w:val="none"/>
+          <w:shd w:val="clear" w:fill="FFFFFF"/>
+          <w:lang w:val="en-US" w:eastAsia="zh-CN"/>
+        </w:rPr>
+      </w:pPr>
+      <w:r>
+        <w:rPr>
+          <w:rFonts w:hint="eastAsia" w:asciiTheme="minorEastAsia" w:hAnsiTheme="minorEastAsia" w:cstheme="minorEastAsia"/>
+          <w:b w:val="0"/>
+          <w:bCs w:val="0"/>
+          <w:i w:val="0"/>
+          <w:iCs w:val="0"/>
+          <w:caps w:val="0"/>
+          <w:spacing w:val="0"/>
+          <w:sz w:val="21"/>
+          <w:szCs w:val="21"/>
+          <w:u w:val="none"/>
+          <w:shd w:val="clear" w:fill="FFFFFF"/>
+          <w:lang w:val="en-US" w:eastAsia="zh-CN"/>
+        </w:rPr>
+        <w:t>（使用-t选项，指定要操作的表； -L选项的意思是，列出规则）</w:t>
+      </w:r>
+    </w:p>
+    <w:p>
+      <w:r>
+        <w:rPr>
+          <w:sz w:val="21"/>
+        </w:rPr>
+        <mc:AlternateContent>
+          <mc:Choice Requires="wps">
+            <w:drawing>
+              <wp:anchor distT="0" distB="0" distL="114300" distR="114300" simplePos="0" relativeHeight="251661312" behindDoc="0" locked="0" layoutInCell="1" allowOverlap="1">
+                <wp:simplePos x="0" y="0"/>
+                <wp:positionH relativeFrom="column">
+                  <wp:posOffset>0</wp:posOffset>
+                </wp:positionH>
+                <wp:positionV relativeFrom="paragraph">
+                  <wp:posOffset>2453005</wp:posOffset>
+                </wp:positionV>
+                <wp:extent cx="1582420" cy="95250"/>
+                <wp:effectExtent l="6350" t="6350" r="11430" b="12700"/>
+                <wp:wrapNone/>
+                <wp:docPr id="6" name="矩形 6"/>
+                <wp:cNvGraphicFramePr/>
+                <a:graphic xmlns:a="http://schemas.openxmlformats.org/drawingml/2006/main">
+                  <a:graphicData uri="http://schemas.microsoft.com/office/word/2010/wordprocessingShape">
+                    <wps:wsp>
+                      <wps:cNvSpPr/>
+                      <wps:spPr>
+                        <a:xfrm>
+                          <a:off x="1143000" y="3367405"/>
+                          <a:ext cx="1582420" cy="95250"/>
+                        </a:xfrm>
+                        <a:prstGeom prst="rect">
+                          <a:avLst/>
+                        </a:prstGeom>
+                        <a:noFill/>
+                        <a:ln>
+                          <a:solidFill>
+                            <a:srgbClr val="FF0000"/>
+                          </a:solidFill>
+                        </a:ln>
+                      </wps:spPr>
+                      <wps:style>
+                        <a:lnRef idx="2">
+                          <a:schemeClr val="accent1">
+                            <a:shade val="50000"/>
+                          </a:schemeClr>
+                        </a:lnRef>
+                        <a:fillRef idx="1">
+                          <a:schemeClr val="accent1"/>
+                        </a:fillRef>
+                        <a:effectRef idx="0">
+                          <a:schemeClr val="accent1"/>
+                        </a:effectRef>
+                        <a:fontRef idx="minor">
+                          <a:schemeClr val="lt1"/>
+                        </a:fontRef>
+                      </wps:style>
+                      <wps:bodyPr rot="0" spcFirstLastPara="0" vertOverflow="overflow" horzOverflow="overflow" vert="horz" wrap="square" lIns="91440" tIns="45720" rIns="91440" bIns="45720" numCol="1" spcCol="0" rtlCol="0" fromWordArt="0" anchor="ctr" anchorCtr="0" forceAA="0" compatLnSpc="1">
+                        <a:noAutofit/>
+                      </wps:bodyPr>
+                    </wps:wsp>
+                  </a:graphicData>
+                </a:graphic>
+              </wp:anchor>
+            </w:drawing>
+          </mc:Choice>
+          <mc:Fallback>
+            <w:pict>
+              <v:rect id="_x0000_s1026" o:spid="_x0000_s1026" o:spt="1" style="position:absolute;left:0pt;margin-left:0pt;margin-top:193.15pt;height:7.5pt;width:124.6pt;z-index:251661312;v-text-anchor:middle;mso-width-relative:page;mso-height-relative:page;" filled="f" stroked="t" coordsize="21600,21600" o:gfxdata="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">
+                <v:fill on="f" focussize="0,0"/>
+                <v:stroke weight="1pt" color="#FF0000 [3204]" miterlimit="8" joinstyle="miter"/>
+                <v:imagedata o:title=""/>
+                <o:lock v:ext="edit" aspectratio="f"/>
+              </v:rect>
+            </w:pict>
+          </mc:Fallback>
+        </mc:AlternateContent>
+      </w:r>
+      <w:r>
+        <w:rPr>
+          <w:sz w:val="21"/>
+        </w:rPr>
+        <mc:AlternateContent>
+          <mc:Choice Requires="wps">
+            <w:drawing>
+              <wp:anchor distT="0" distB="0" distL="114300" distR="114300" simplePos="0" relativeHeight="251660288" behindDoc="0" locked="0" layoutInCell="1" allowOverlap="1">
+                <wp:simplePos x="0" y="0"/>
+                <wp:positionH relativeFrom="column">
+                  <wp:posOffset>31750</wp:posOffset>
+                </wp:positionH>
+                <wp:positionV relativeFrom="paragraph">
+                  <wp:posOffset>971550</wp:posOffset>
+                </wp:positionV>
+                <wp:extent cx="1555750" cy="105410"/>
+                <wp:effectExtent l="6350" t="6350" r="12700" b="15240"/>
+                <wp:wrapNone/>
+                <wp:docPr id="5" name="矩形 5"/>
+                <wp:cNvGraphicFramePr/>
+                <a:graphic xmlns:a="http://schemas.openxmlformats.org/drawingml/2006/main">
+                  <a:graphicData uri="http://schemas.microsoft.com/office/word/2010/wordprocessingShape">
+                    <wps:wsp>
+                      <wps:cNvSpPr/>
+                      <wps:spPr>
+                        <a:xfrm>
+                          <a:off x="1174750" y="1885950"/>
+                          <a:ext cx="1555750" cy="105410"/>
+                        </a:xfrm>
+                        <a:prstGeom prst="rect">
+                          <a:avLst/>
+                        </a:prstGeom>
+                        <a:noFill/>
+                        <a:ln>
+                          <a:solidFill>
+                            <a:srgbClr val="FF0000"/>
+                          </a:solidFill>
+                        </a:ln>
+                      </wps:spPr>
+                      <wps:style>
+                        <a:lnRef idx="2">
+                          <a:schemeClr val="accent1">
+                            <a:shade val="50000"/>
+                          </a:schemeClr>
+                        </a:lnRef>
+                        <a:fillRef idx="1">
+                          <a:schemeClr val="accent1"/>
+                        </a:fillRef>
+                        <a:effectRef idx="0">
+                          <a:schemeClr val="accent1"/>
+                        </a:effectRef>
+                        <a:fontRef idx="minor">
+                          <a:schemeClr val="lt1"/>
+                        </a:fontRef>
+                      </wps:style>
+                      <wps:bodyPr rot="0" spcFirstLastPara="0" vertOverflow="overflow" horzOverflow="overflow" vert="horz" wrap="square" lIns="91440" tIns="45720" rIns="91440" bIns="45720" numCol="1" spcCol="0" rtlCol="0" fromWordArt="0" anchor="ctr" anchorCtr="0" forceAA="0" compatLnSpc="1">
+                        <a:noAutofit/>
+                      </wps:bodyPr>
+                    </wps:wsp>
+                  </a:graphicData>
+                </a:graphic>
+              </wp:anchor>
+            </w:drawing>
+          </mc:Choice>
+          <mc:Fallback>
+            <w:pict>
+              <v:rect id="_x0000_s1026" o:spid="_x0000_s1026" o:spt="1" style="position:absolute;left:0pt;margin-left:2.5pt;margin-top:76.5pt;height:8.3pt;width:122.5pt;z-index:251660288;v-text-anchor:middle;mso-width-relative:page;mso-height-relative:page;" filled="f" stroked="t" coordsize="21600,21600" o:gfxdata="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">
+                <v:fill on="f" focussize="0,0"/>
+                <v:stroke weight="1pt" color="#FF0000 [3204]" miterlimit="8" joinstyle="miter"/>
+                <v:imagedata o:title=""/>
+                <o:lock v:ext="edit" aspectratio="f"/>
+              </v:rect>
+            </w:pict>
+          </mc:Fallback>
+        </mc:AlternateContent>
+      </w:r>
+      <w:r>
+        <w:rPr>
+          <w:sz w:val="21"/>
+        </w:rPr>
+        <mc:AlternateContent>
+          <mc:Choice Requires="wps">
+            <w:drawing>
+              <wp:anchor distT="0" distB="0" distL="114300" distR="114300" simplePos="0" relativeHeight="251659264" behindDoc="0" locked="0" layoutInCell="1" allowOverlap="1">
+                <wp:simplePos x="0" y="0"/>
+                <wp:positionH relativeFrom="column">
+                  <wp:posOffset>26670</wp:posOffset>
+                </wp:positionH>
+                <wp:positionV relativeFrom="paragraph">
+                  <wp:posOffset>246380</wp:posOffset>
+                </wp:positionV>
+                <wp:extent cx="1444625" cy="95250"/>
+                <wp:effectExtent l="6350" t="6350" r="9525" b="12700"/>
+                <wp:wrapNone/>
+                <wp:docPr id="4" name="矩形 4"/>
+                <wp:cNvGraphicFramePr/>
+                <a:graphic xmlns:a="http://schemas.openxmlformats.org/drawingml/2006/main">
+                  <a:graphicData uri="http://schemas.microsoft.com/office/word/2010/wordprocessingShape">
+                    <wps:wsp>
+                      <wps:cNvSpPr/>
+                      <wps:spPr>
+                        <a:xfrm>
+                          <a:off x="1169670" y="1160780"/>
+                          <a:ext cx="1444625" cy="95250"/>
+                        </a:xfrm>
+                        <a:prstGeom prst="rect">
+                          <a:avLst/>
+                        </a:prstGeom>
+                        <a:noFill/>
+                        <a:ln>
+                          <a:solidFill>
+                            <a:srgbClr val="FF0000"/>
+                          </a:solidFill>
+                        </a:ln>
+                      </wps:spPr>
+                      <wps:style>
+                        <a:lnRef idx="2">
+                          <a:schemeClr val="accent1">
+                            <a:shade val="50000"/>
+                          </a:schemeClr>
+                        </a:lnRef>
+                        <a:fillRef idx="1">
+                          <a:schemeClr val="accent1"/>
+                        </a:fillRef>
+                        <a:effectRef idx="0">
+                          <a:schemeClr val="accent1"/>
+                        </a:effectRef>
+                        <a:fontRef idx="minor">
+                          <a:schemeClr val="lt1"/>
+                        </a:fontRef>
+                      </wps:style>
+                      <wps:bodyPr rot="0" spcFirstLastPara="0" vertOverflow="overflow" horzOverflow="overflow" vert="horz" wrap="square" lIns="91440" tIns="45720" rIns="91440" bIns="45720" numCol="1" spcCol="0" rtlCol="0" fromWordArt="0" anchor="ctr" anchorCtr="0" forceAA="0" compatLnSpc="1">
+                        <a:noAutofit/>
+                      </wps:bodyPr>
+                    </wps:wsp>
+                  </a:graphicData>
+                </a:graphic>
+              </wp:anchor>
+            </w:drawing>
+          </mc:Choice>
+          <mc:Fallback>
+            <w:pict>
+              <v:rect id="_x0000_s1026" o:spid="_x0000_s1026" o:spt="1" style="position:absolute;left:0pt;margin-left:2.1pt;margin-top:19.4pt;height:7.5pt;width:113.75pt;z-index:251659264;v-text-anchor:middle;mso-width-relative:page;mso-height-relative:page;" filled="f" stroked="t" coordsize="21600,21600" o:gfxdata="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">
+                <v:fill on="f" focussize="0,0"/>
+                <v:stroke weight="1pt" color="#FF0000 [3204]" miterlimit="8" joinstyle="miter"/>
+                <v:imagedata o:title=""/>
+                <o:lock v:ext="edit" aspectratio="f"/>
+              </v:rect>
+            </w:pict>
+          </mc:Fallback>
+        </mc:AlternateContent>
+      </w:r>
+      <w:r>
+        <w:drawing>
+          <wp:inline distT="0" distB="0" distL="114300" distR="114300">
+            <wp:extent cx="5269865" cy="2567940"/>
+            <wp:effectExtent l="0" t="0" r="635" b="10160"/>
+            <wp:docPr id="2" name="图片 1"/>
+            <wp:cNvGraphicFramePr>
+              <a:graphicFrameLocks xmlns:a="http://schemas.openxmlformats.org/drawingml/2006/main" noChangeAspect="1"/>
+            </wp:cNvGraphicFramePr>
+            <a:graphic xmlns:a="http://schemas.openxmlformats.org/drawingml/2006/main">
+              <a:graphicData uri="http://schemas.openxmlformats.org/drawingml/2006/picture">
+                <pic:pic xmlns:pic="http://schemas.openxmlformats.org/drawingml/2006/picture">
+                  <pic:nvPicPr>
+                    <pic:cNvPr id="2" name="图片 1"/>
+                    <pic:cNvPicPr>
+                      <a:picLocks noChangeAspect="1"/>
+                    </pic:cNvPicPr>
+                  </pic:nvPicPr>
+                  <pic:blipFill>
+                    <a:blip r:embed="rId6"/>
+                    <a:stretch>
+                      <a:fillRect/>
+                    </a:stretch>
+                  </pic:blipFill>
+                  <pic:spPr>
+                    <a:xfrm>
+                      <a:off x="0" y="0"/>
+                      <a:ext cx="5269865" cy="2567940"/>
+                    </a:xfrm>
+                    <a:prstGeom prst="rect">
+                      <a:avLst/>
+                    </a:prstGeom>
+                    <a:noFill/>
+                    <a:ln>
+                      <a:noFill/>
+                    </a:ln>
+                  </pic:spPr>
+                </pic:pic>
+              </a:graphicData>
+            </a:graphic>
+          </wp:inline>
+        </w:drawing>
+      </w:r>
+    </w:p>
+    <w:p>
+      <w:pPr>
+        <w:rPr>
+          <w:rFonts w:hint="default"/>
+          <w:lang w:val="en-US" w:eastAsia="zh-CN"/>
+        </w:rPr>
+      </w:pPr>
+      <w:r>
+        <w:rPr>
+          <w:rFonts w:hint="default"/>
+          <w:lang w:val="en-US" w:eastAsia="zh-CN"/>
+        </w:rPr>
+        <w:t>查看其它表中的规则，示例如下。</w:t>
+      </w:r>
+    </w:p>
+    <w:p>
+      <w:pPr>
+        <w:ind w:firstLine="420" w:firstLineChars="0"/>
+        <w:rPr>
+          <w:rFonts w:hint="default"/>
+          <w:lang w:val="en-US" w:eastAsia="zh-CN"/>
+        </w:rPr>
+      </w:pPr>
+      <w:r>
+        <w:rPr>
+          <w:rFonts w:hint="default"/>
+          <w:lang w:val="en-US" w:eastAsia="zh-CN"/>
+        </w:rPr>
+        <w:t>iptables -t raw -L</w:t>
+      </w:r>
+      <w:r>
+        <w:rPr>
+          <w:rFonts w:hint="eastAsia"/>
+          <w:lang w:val="en-US" w:eastAsia="zh-CN"/>
+        </w:rPr>
+        <w:t xml:space="preserve">    </w:t>
+      </w:r>
+      <w:r>
+        <w:rPr>
+          <w:rFonts w:hint="default"/>
+          <w:lang w:val="en-US" w:eastAsia="zh-CN"/>
+        </w:rPr>
+        <w:t>iptables -t mangle -L</w:t>
+      </w:r>
+      <w:r>
+        <w:rPr>
+          <w:rFonts w:hint="eastAsia"/>
+          <w:lang w:val="en-US" w:eastAsia="zh-CN"/>
+        </w:rPr>
+        <w:t xml:space="preserve">    </w:t>
+      </w:r>
+      <w:r>
+        <w:rPr>
+          <w:rFonts w:hint="default"/>
+          <w:lang w:val="en-US" w:eastAsia="zh-CN"/>
+        </w:rPr>
+        <w:t>iptables -t nat -L</w:t>
+      </w:r>
+    </w:p>
+    <w:p>
+      <w:pPr>
+        <w:ind w:firstLine="420" w:firstLineChars="0"/>
+        <w:rPr>
+          <w:rFonts w:hint="eastAsia"/>
+          <w:lang w:val="en-US" w:eastAsia="zh-CN"/>
+        </w:rPr>
+      </w:pPr>
+      <w:r>
+        <w:rPr>
+          <w:rFonts w:hint="default"/>
+          <w:lang w:val="en-US" w:eastAsia="zh-CN"/>
+        </w:rPr>
+        <w:t>当没有使用</w:t>
+      </w:r>
+      <w:r>
+        <w:rPr>
+          <w:rFonts w:hint="default"/>
+          <w:color w:val="FF0000"/>
+          <w:lang w:val="en-US" w:eastAsia="zh-CN"/>
+        </w:rPr>
+        <w:t>-t</w:t>
+      </w:r>
+      <w:r>
+        <w:rPr>
+          <w:rFonts w:hint="default"/>
+          <w:lang w:val="en-US" w:eastAsia="zh-CN"/>
+        </w:rPr>
+        <w:t>选项指定表时，默认为操作filter表</w:t>
+      </w:r>
+      <w:r>
+        <w:rPr>
+          <w:rFonts w:hint="eastAsia"/>
+          <w:lang w:val="en-US" w:eastAsia="zh-CN"/>
+        </w:rPr>
+        <w:t>，即iptables -L表示列出filter表中的所有规则</w:t>
+      </w:r>
+    </w:p>
+    <w:p>
+      <w:pPr>
+        <w:ind w:firstLine="420" w:firstLineChars="0"/>
+        <w:rPr>
+          <w:rFonts w:hint="eastAsia"/>
+          <w:lang w:val="en-US" w:eastAsia="zh-CN"/>
+        </w:rPr>
+      </w:pPr>
+      <w:r>
+        <w:rPr>
+          <w:rFonts w:hint="default"/>
+          <w:lang w:val="en-US" w:eastAsia="zh-CN"/>
+        </w:rPr>
+        <w:t>只查看filter表中INPUT链的规则</w:t>
+      </w:r>
+      <w:r>
+        <w:rPr>
+          <w:rFonts w:hint="eastAsia"/>
+          <w:lang w:val="en-US" w:eastAsia="zh-CN"/>
+        </w:rPr>
+        <w:t>：iptables -L INPUT</w:t>
+      </w:r>
+    </w:p>
+    <w:p>
+      <w:pPr>
+        <w:ind w:firstLine="420" w:firstLineChars="0"/>
+        <w:rPr>
+          <w:rFonts w:hint="eastAsia"/>
+          <w:lang w:val="en-US" w:eastAsia="zh-CN"/>
+        </w:rPr>
+      </w:pPr>
+      <w:r>
+        <w:rPr>
+          <w:rFonts w:hint="default"/>
+          <w:lang w:val="en-US" w:eastAsia="zh-CN"/>
+        </w:rPr>
+        <w:t>可以使用</w:t>
+      </w:r>
+      <w:r>
+        <w:rPr>
+          <w:rFonts w:hint="default"/>
+          <w:color w:val="FF0000"/>
+          <w:lang w:val="en-US" w:eastAsia="zh-CN"/>
+        </w:rPr>
+        <w:t>-v</w:t>
+      </w:r>
+      <w:r>
+        <w:rPr>
+          <w:rFonts w:hint="default"/>
+          <w:lang w:val="en-US" w:eastAsia="zh-CN"/>
+        </w:rPr>
+        <w:t>选项，查看出更多的、更详细的信息</w:t>
+      </w:r>
+      <w:r>
+        <w:rPr>
+          <w:rFonts w:hint="eastAsia"/>
+          <w:lang w:val="en-US" w:eastAsia="zh-CN"/>
+        </w:rPr>
+        <w:t>: iptables -vL INPUT</w:t>
+      </w:r>
+    </w:p>
+    <w:p>
+      <w:r>
+        <w:rPr>
+          <w:sz w:val="21"/>
+        </w:rPr>
+        <mc:AlternateContent>
+          <mc:Choice Requires="wps">
+            <w:drawing>
+              <wp:anchor distT="0" distB="0" distL="114300" distR="114300" simplePos="0" relativeHeight="251662336" behindDoc="0" locked="0" layoutInCell="1" allowOverlap="1">
+                <wp:simplePos x="0" y="0"/>
+                <wp:positionH relativeFrom="column">
+                  <wp:posOffset>74295</wp:posOffset>
+                </wp:positionH>
+                <wp:positionV relativeFrom="paragraph">
+                  <wp:posOffset>292735</wp:posOffset>
+                </wp:positionV>
+                <wp:extent cx="3963035" cy="106045"/>
+                <wp:effectExtent l="6350" t="6350" r="18415" b="14605"/>
+                <wp:wrapNone/>
+                <wp:docPr id="9" name="矩形 9"/>
+                <wp:cNvGraphicFramePr/>
+                <a:graphic xmlns:a="http://schemas.openxmlformats.org/drawingml/2006/main">
+                  <a:graphicData uri="http://schemas.microsoft.com/office/word/2010/wordprocessingShape">
+                    <wps:wsp>
+                      <wps:cNvSpPr/>
+                      <wps:spPr>
+                        <a:xfrm>
+                          <a:off x="1217295" y="5169535"/>
+                          <a:ext cx="3963035" cy="106045"/>
+                        </a:xfrm>
+                        <a:prstGeom prst="rect">
+                          <a:avLst/>
+                        </a:prstGeom>
+                        <a:noFill/>
+                        <a:ln>
+                          <a:solidFill>
+                            <a:srgbClr val="FF0000"/>
+                          </a:solidFill>
+                        </a:ln>
+                      </wps:spPr>
+                      <wps:style>
+                        <a:lnRef idx="2">
+                          <a:schemeClr val="accent1">
+                            <a:shade val="50000"/>
+                          </a:schemeClr>
+                        </a:lnRef>
+                        <a:fillRef idx="1">
+                          <a:schemeClr val="accent1"/>
+                        </a:fillRef>
+                        <a:effectRef idx="0">
+                          <a:schemeClr val="accent1"/>
+                        </a:effectRef>
+                        <a:fontRef idx="minor">
+                          <a:schemeClr val="lt1"/>
+                        </a:fontRef>
+                      </wps:style>
+                      <wps:bodyPr rot="0" spcFirstLastPara="0" vertOverflow="overflow" horzOverflow="overflow" vert="horz" wrap="square" lIns="91440" tIns="45720" rIns="91440" bIns="45720" numCol="1" spcCol="0" rtlCol="0" fromWordArt="0" anchor="ctr" anchorCtr="0" forceAA="0" compatLnSpc="1">
+                        <a:noAutofit/>
+                      </wps:bodyPr>
+                    </wps:wsp>
+                  </a:graphicData>
+                </a:graphic>
+              </wp:anchor>
+            </w:drawing>
+          </mc:Choice>
+          <mc:Fallback>
+            <w:pict>
+              <v:rect id="_x0000_s1026" o:spid="_x0000_s1026" o:spt="1" style="position:absolute;left:0pt;margin-left:5.85pt;margin-top:23.05pt;height:8.35pt;width:312.05pt;z-index:251662336;v-text-anchor:middle;mso-width-relative:page;mso-height-relative:page;" filled="f" stroked="t" coordsize="21600,21600" o:gfxdata="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">
+                <v:fill on="f" focussize="0,0"/>
+                <v:stroke weight="1pt" color="#FF0000 [3204]" miterlimit="8" joinstyle="miter"/>
+                <v:imagedata o:title=""/>
+                <o:lock v:ext="edit" aspectratio="f"/>
+              </v:rect>
+            </w:pict>
+          </mc:Fallback>
+        </mc:AlternateContent>
+      </w:r>
+      <w:r>
+        <w:drawing>
+          <wp:inline distT="0" distB="0" distL="114300" distR="114300">
+            <wp:extent cx="5269230" cy="788035"/>
+            <wp:effectExtent l="0" t="0" r="1270" b="12065"/>
+            <wp:docPr id="7" name="图片 2"/>
+            <wp:cNvGraphicFramePr>
+              <a:graphicFrameLocks xmlns:a="http://schemas.openxmlformats.org/drawingml/2006/main" noChangeAspect="1"/>
+            </wp:cNvGraphicFramePr>
+            <a:graphic xmlns:a="http://schemas.openxmlformats.org/drawingml/2006/main">
+              <a:graphicData uri="http://schemas.openxmlformats.org/drawingml/2006/picture">
+                <pic:pic xmlns:pic="http://schemas.openxmlformats.org/drawingml/2006/picture">
+                  <pic:nvPicPr>
+                    <pic:cNvPr id="7" name="图片 2"/>
+                    <pic:cNvPicPr>
+                      <a:picLocks noChangeAspect="1"/>
+                    </pic:cNvPicPr>
+                  </pic:nvPicPr>
+                  <pic:blipFill>
+                    <a:blip r:embed="rId7"/>
+                    <a:stretch>
+                      <a:fillRect/>
+                    </a:stretch>
+                  </pic:blipFill>
+                  <pic:spPr>
+                    <a:xfrm>
+                      <a:off x="0" y="0"/>
+                      <a:ext cx="5269230" cy="788035"/>
+                    </a:xfrm>
+                    <a:prstGeom prst="rect">
+                      <a:avLst/>
+                    </a:prstGeom>
+                    <a:noFill/>
+                    <a:ln>
+                      <a:noFill/>
+                    </a:ln>
+                  </pic:spPr>
+                </pic:pic>
+              </a:graphicData>
+            </a:graphic>
+          </wp:inline>
+        </w:drawing>
+      </w:r>
+    </w:p>
+    <w:p>
+      <w:pPr>
+        <w:ind w:firstLine="420" w:firstLineChars="0"/>
+        <w:rPr>
+          <w:rFonts w:hint="default" w:eastAsiaTheme="minorEastAsia"/>
+          <w:lang w:val="en-US" w:eastAsia="zh-CN"/>
+        </w:rPr>
+      </w:pPr>
+      <w:r>
+        <w:rPr>
+          <w:rFonts w:hint="eastAsia"/>
+        </w:rPr>
+        <w:t>表中的每个链的后面都有一个括号，括号里面有一些信息</w:t>
+      </w:r>
+      <w:r>
+        <w:rPr>
+          <w:rFonts w:hint="eastAsia"/>
+          <w:lang w:eastAsia="zh-CN"/>
+        </w:rPr>
+        <w:t>。INPUT链后面的括号中包含policy ACCEPT ，0 packets，0bytes 三部分。</w:t>
+      </w:r>
+      <w:r>
+        <w:rPr>
+          <w:rFonts w:hint="eastAsia"/>
+          <w:u w:val="single"/>
+          <w:lang w:eastAsia="zh-CN"/>
+        </w:rPr>
+        <w:t>policy表示当前链的默认策略</w:t>
+      </w:r>
+      <w:r>
+        <w:rPr>
+          <w:rFonts w:hint="eastAsia"/>
+          <w:lang w:eastAsia="zh-CN"/>
+        </w:rPr>
+        <w:t>，</w:t>
+      </w:r>
+      <w:r>
+        <w:rPr>
+          <w:rFonts w:hint="eastAsia"/>
+          <w:lang w:val="en-US" w:eastAsia="zh-CN"/>
+        </w:rPr>
+        <w:t>默认ACCEPT说明大家都能通过这个关卡，在配置INPUT链的具体规则时只要将需要拒绝的请求配置到规则中（黑名单）。</w:t>
+      </w:r>
+      <w:r>
+        <w:rPr>
+          <w:rFonts w:hint="eastAsia"/>
+          <w:u w:val="single"/>
+          <w:lang w:val="en-US" w:eastAsia="zh-CN"/>
+        </w:rPr>
+        <w:t>packets表示当前链（上例为INPUT链）默认策略匹配到的包的数量。bytes</w:t>
+      </w:r>
+      <w:r>
+        <w:rPr>
+          <w:rFonts w:hint="eastAsia"/>
+          <w:u w:val="none"/>
+          <w:lang w:val="en-US" w:eastAsia="zh-CN"/>
+        </w:rPr>
+        <w:t>表示当前链默认策略匹配到的所有包的</w:t>
+      </w:r>
+      <w:r>
+        <w:rPr>
+          <w:rFonts w:hint="eastAsia"/>
+          <w:u w:val="single"/>
+          <w:lang w:val="en-US" w:eastAsia="zh-CN"/>
+        </w:rPr>
+        <w:t>大小总和</w:t>
+      </w:r>
+      <w:r>
+        <w:rPr>
+          <w:rFonts w:hint="eastAsia"/>
+          <w:u w:val="none"/>
+          <w:lang w:val="en-US" w:eastAsia="zh-CN"/>
+        </w:rPr>
+        <w:t>。</w:t>
+      </w:r>
+    </w:p>
+    <w:p>
+      <w:pPr>
+        <w:ind w:firstLine="420" w:firstLineChars="0"/>
+        <w:rPr>
+          <w:rFonts w:hint="default"/>
+          <w:lang w:val="en-US" w:eastAsia="zh-CN"/>
+        </w:rPr>
+      </w:pPr>
+    </w:p>
+    <w:p>
+      <w:pPr>
+        <w:ind w:firstLine="420" w:firstLineChars="0"/>
+        <w:rPr>
+          <w:rFonts w:hint="eastAsia"/>
+          <w:lang w:val="en-US" w:eastAsia="zh-CN"/>
+        </w:rPr>
+      </w:pPr>
+      <w:r>
+        <w:rPr>
+          <w:rFonts w:hint="default"/>
+          <w:lang w:val="en-US" w:eastAsia="zh-CN"/>
+        </w:rPr>
+        <w:t>可以使用</w:t>
+      </w:r>
+      <w:r>
+        <w:rPr>
+          <w:rFonts w:hint="default"/>
+          <w:color w:val="FF0000"/>
+          <w:lang w:val="en-US" w:eastAsia="zh-CN"/>
+        </w:rPr>
+        <w:t>-n</w:t>
+      </w:r>
+      <w:r>
+        <w:rPr>
+          <w:rFonts w:hint="default"/>
+          <w:lang w:val="en-US" w:eastAsia="zh-CN"/>
+        </w:rPr>
+        <w:t>选项，表示不对IP地址进行名称反解，直接显示IP地址</w:t>
+      </w:r>
+      <w:r>
+        <w:rPr>
+          <w:rFonts w:hint="eastAsia"/>
+          <w:lang w:val="en-US" w:eastAsia="zh-CN"/>
+        </w:rPr>
+        <w:t>。上图中的源地址与目标地址都为anywhere，是因为iptables默认为我们进行了名称解析，但是在规则非常多的情况下如果进行名称解析，效率会比较低。 iptables -nvL INPUT</w:t>
+      </w:r>
+    </w:p>
+    <w:p>
+      <w:r>
+        <w:drawing>
+          <wp:inline distT="0" distB="0" distL="114300" distR="114300">
+            <wp:extent cx="5269865" cy="781050"/>
+            <wp:effectExtent l="0" t="0" r="635" b="6350"/>
+            <wp:docPr id="10" name="图片 3"/>
+            <wp:cNvGraphicFramePr>
+              <a:graphicFrameLocks xmlns:a="http://schemas.openxmlformats.org/drawingml/2006/main" noChangeAspect="1"/>
+            </wp:cNvGraphicFramePr>
+            <a:graphic xmlns:a="http://schemas.openxmlformats.org/drawingml/2006/main">
+              <a:graphicData uri="http://schemas.openxmlformats.org/drawingml/2006/picture">
+                <pic:pic xmlns:pic="http://schemas.openxmlformats.org/drawingml/2006/picture">
+                  <pic:nvPicPr>
+                    <pic:cNvPr id="10" name="图片 3"/>
+                    <pic:cNvPicPr>
+                      <a:picLocks noChangeAspect="1"/>
+                    </pic:cNvPicPr>
+                  </pic:nvPicPr>
+                  <pic:blipFill>
+                    <a:blip r:embed="rId8"/>
+                    <a:stretch>
+                      <a:fillRect/>
+                    </a:stretch>
+                  </pic:blipFill>
+                  <pic:spPr>
+                    <a:xfrm>
+                      <a:off x="0" y="0"/>
+                      <a:ext cx="5269865" cy="781050"/>
+                    </a:xfrm>
+                    <a:prstGeom prst="rect">
+                      <a:avLst/>
+                    </a:prstGeom>
+                    <a:noFill/>
+                    <a:ln>
+                      <a:noFill/>
+                    </a:ln>
+                  </pic:spPr>
+                </pic:pic>
+              </a:graphicData>
+            </a:graphic>
+          </wp:inline>
+        </w:drawing>
+      </w:r>
+    </w:p>
+    <w:p>
+      <w:pPr>
+        <w:ind w:firstLine="420" w:firstLineChars="0"/>
+        <w:rPr>
+          <w:rFonts w:hint="eastAsia"/>
+          <w:lang w:val="en-US" w:eastAsia="zh-CN"/>
+        </w:rPr>
+      </w:pPr>
+      <w:r>
+        <w:rPr>
+          <w:rFonts w:hint="default"/>
+          <w:lang w:val="en-US" w:eastAsia="zh-CN"/>
+        </w:rPr>
+        <w:t>使用</w:t>
+      </w:r>
+      <w:r>
+        <w:rPr>
+          <w:rFonts w:hint="eastAsia"/>
+          <w:color w:val="FF0000"/>
+          <w:lang w:val="en-US" w:eastAsia="zh-CN"/>
+        </w:rPr>
+        <w:t>--</w:t>
+      </w:r>
+      <w:r>
+        <w:rPr>
+          <w:rFonts w:hint="default"/>
+          <w:color w:val="FF0000"/>
+          <w:lang w:val="en-US" w:eastAsia="zh-CN"/>
+        </w:rPr>
+        <w:t>line-numbers</w:t>
+      </w:r>
+      <w:r>
+        <w:rPr>
+          <w:rFonts w:hint="default"/>
+          <w:lang w:val="en-US" w:eastAsia="zh-CN"/>
+        </w:rPr>
+        <w:t>即可显示规则的编号</w:t>
+      </w:r>
+      <w:r>
+        <w:rPr>
+          <w:rFonts w:hint="eastAsia"/>
+          <w:lang w:val="en-US" w:eastAsia="zh-CN"/>
+        </w:rPr>
+        <w:t>：iptables --</w:t>
+      </w:r>
+      <w:r>
+        <w:rPr>
+          <w:rFonts w:hint="default"/>
+          <w:lang w:val="en-US" w:eastAsia="zh-CN"/>
+        </w:rPr>
+        <w:t>line-numbers</w:t>
+      </w:r>
+      <w:r>
+        <w:rPr>
+          <w:rFonts w:hint="eastAsia"/>
+          <w:lang w:val="en-US" w:eastAsia="zh-CN"/>
+        </w:rPr>
+        <w:t xml:space="preserve"> -nvL INPUT</w:t>
+      </w:r>
+    </w:p>
+    <w:p>
+      <w:pPr>
+        <w:ind w:firstLine="420" w:firstLineChars="0"/>
+        <w:rPr>
+          <w:rFonts w:hint="eastAsia"/>
+          <w:lang w:val="en-US" w:eastAsia="zh-CN"/>
+        </w:rPr>
+      </w:pPr>
+      <w:r>
+        <w:rPr>
+          <w:rFonts w:hint="eastAsia"/>
+          <w:lang w:val="en-US" w:eastAsia="zh-CN"/>
+        </w:rPr>
+        <w:t>当被匹配到的包达到一定数量时，计数器会自动将匹配到的包的大小转换为可读性较高的单位</w:t>
+      </w:r>
+      <w:r>
+        <w:drawing>
+          <wp:inline distT="0" distB="0" distL="114300" distR="114300">
+            <wp:extent cx="3244850" cy="260350"/>
+            <wp:effectExtent l="0" t="0" r="6350" b="6350"/>
+            <wp:docPr id="11" name="图片 4"/>
+            <wp:cNvGraphicFramePr>
+              <a:graphicFrameLocks xmlns:a="http://schemas.openxmlformats.org/drawingml/2006/main" noChangeAspect="1"/>
+            </wp:cNvGraphicFramePr>
+            <a:graphic xmlns:a="http://schemas.openxmlformats.org/drawingml/2006/main">
+              <a:graphicData uri="http://schemas.openxmlformats.org/drawingml/2006/picture">
+                <pic:pic xmlns:pic="http://schemas.openxmlformats.org/drawingml/2006/picture">
+                  <pic:nvPicPr>
+                    <pic:cNvPr id="11" name="图片 4"/>
+                    <pic:cNvPicPr>
+                      <a:picLocks noChangeAspect="1"/>
+                    </pic:cNvPicPr>
+                  </pic:nvPicPr>
+                  <pic:blipFill>
+                    <a:blip r:embed="rId9"/>
+                    <a:stretch>
+                      <a:fillRect/>
+                    </a:stretch>
+                  </pic:blipFill>
+                  <pic:spPr>
+                    <a:xfrm>
+                      <a:off x="0" y="0"/>
+                      <a:ext cx="3244850" cy="260350"/>
+                    </a:xfrm>
+                    <a:prstGeom prst="rect">
+                      <a:avLst/>
+                    </a:prstGeom>
+                    <a:noFill/>
+                    <a:ln>
+                      <a:noFill/>
+                    </a:ln>
+                  </pic:spPr>
+                </pic:pic>
+              </a:graphicData>
+            </a:graphic>
+          </wp:inline>
+        </w:drawing>
+      </w:r>
+    </w:p>
+    <w:p>
+      <w:pPr>
+        <w:ind w:firstLine="420" w:firstLineChars="0"/>
+        <w:rPr>
+          <w:rFonts w:hint="eastAsia"/>
+          <w:lang w:val="en-US" w:eastAsia="zh-CN"/>
+        </w:rPr>
+      </w:pPr>
+      <w:r>
+        <w:rPr>
+          <w:rFonts w:hint="eastAsia"/>
+          <w:lang w:val="en-US" w:eastAsia="zh-CN"/>
+        </w:rPr>
+        <w:t>如果你想要查看精确的计数值，而不是经过可读性优化过的计数值，那么你可以使用-x选项，表示显示精确的计数值</w:t>
+      </w:r>
+      <w:r>
+        <w:drawing>
+          <wp:inline distT="0" distB="0" distL="114300" distR="114300">
+            <wp:extent cx="3498850" cy="254000"/>
+            <wp:effectExtent l="0" t="0" r="6350" b="0"/>
+            <wp:docPr id="12" name="图片 5"/>
+            <wp:cNvGraphicFramePr>
+              <a:graphicFrameLocks xmlns:a="http://schemas.openxmlformats.org/drawingml/2006/main" noChangeAspect="1"/>
+            </wp:cNvGraphicFramePr>
+            <a:graphic xmlns:a="http://schemas.openxmlformats.org/drawingml/2006/main">
+              <a:graphicData uri="http://schemas.openxmlformats.org/drawingml/2006/picture">
+                <pic:pic xmlns:pic="http://schemas.openxmlformats.org/drawingml/2006/picture">
+                  <pic:nvPicPr>
+                    <pic:cNvPr id="12" name="图片 5"/>
+                    <pic:cNvPicPr>
+                      <a:picLocks noChangeAspect="1"/>
+                    </pic:cNvPicPr>
+                  </pic:nvPicPr>
+                  <pic:blipFill>
+                    <a:blip r:embed="rId10"/>
+                    <a:stretch>
+                      <a:fillRect/>
+                    </a:stretch>
+                  </pic:blipFill>
+                  <pic:spPr>
+                    <a:xfrm>
+                      <a:off x="0" y="0"/>
+                      <a:ext cx="3498850" cy="254000"/>
+                    </a:xfrm>
+                    <a:prstGeom prst="rect">
+                      <a:avLst/>
+                    </a:prstGeom>
+                    <a:noFill/>
+                    <a:ln>
+                      <a:noFill/>
+                    </a:ln>
+                  </pic:spPr>
+                </pic:pic>
+              </a:graphicData>
+            </a:graphic>
+          </wp:inline>
+        </w:drawing>
+      </w:r>
+    </w:p>
+    <w:p>
+      <w:pPr>
+        <w:ind w:firstLine="420" w:firstLineChars="0"/>
+        <w:rPr>
+          <w:rFonts w:hint="eastAsia"/>
+          <w:lang w:val="en-US" w:eastAsia="zh-CN"/>
+        </w:rPr>
+      </w:pPr>
+    </w:p>
+    <w:p>
+      <w:pPr>
+        <w:rPr>
+          <w:rFonts w:hint="eastAsia"/>
+          <w:lang w:val="en-US" w:eastAsia="zh-CN"/>
+        </w:rPr>
+      </w:pPr>
+    </w:p>
+    <w:p>
+      <w:pPr>
+        <w:rPr>
+          <w:rFonts w:hint="eastAsia"/>
+          <w:lang w:val="en-US" w:eastAsia="zh-CN"/>
+        </w:rPr>
+      </w:pPr>
+    </w:p>
+    <w:p>
+      <w:pPr>
+        <w:ind w:firstLine="420" w:firstLineChars="0"/>
+        <w:rPr>
+          <w:rFonts w:hint="eastAsia"/>
+          <w:lang w:val="en-US" w:eastAsia="zh-CN"/>
+        </w:rPr>
+      </w:pPr>
+    </w:p>
+    <w:p>
+      <w:pPr>
+        <w:ind w:firstLine="420" w:firstLineChars="0"/>
+        <w:rPr>
+          <w:rFonts w:hint="default"/>
+          <w:lang w:val="en-US" w:eastAsia="zh-CN"/>
+        </w:rPr>
+      </w:pPr>
+    </w:p>
+    <w:p>
+      <w:pPr>
+        <w:pStyle w:val="2"/>
+        <w:keepNext w:val="0"/>
+        <w:keepLines w:val="0"/>
+        <w:widowControl/>
+        <w:suppressLineNumbers w:val="0"/>
+        <w:shd w:val="clear" w:fill="FFFFFF"/>
+        <w:spacing w:before="150" w:beforeAutospacing="0" w:after="100" w:afterAutospacing="0" w:line="14" w:lineRule="atLeast"/>
+        <w:ind w:left="0" w:right="0" w:firstLine="0"/>
+        <w:rPr>
+          <w:rFonts w:ascii="Helvetica" w:hAnsi="Helvetica" w:eastAsia="Helvetica" w:cs="Helvetica"/>
+          <w:b/>
+          <w:bCs/>
+          <w:i w:val="0"/>
+          <w:iCs w:val="0"/>
+          <w:caps w:val="0"/>
+          <w:spacing w:val="0"/>
+          <w:sz w:val="22"/>
+          <w:szCs w:val="22"/>
+        </w:rPr>
+      </w:pPr>
+      <w:r>
+        <w:rPr>
+          <w:rFonts w:hint="default" w:ascii="Helvetica" w:hAnsi="Helvetica" w:eastAsia="Helvetica" w:cs="Helvetica"/>
+          <w:b/>
+          <w:bCs/>
+          <w:i w:val="0"/>
+          <w:iCs w:val="0"/>
+          <w:caps w:val="0"/>
+          <w:spacing w:val="0"/>
+          <w:sz w:val="22"/>
+          <w:szCs w:val="22"/>
+          <w:u w:val="none"/>
+          <w:shd w:val="clear" w:fill="FFFFFF"/>
+        </w:rPr>
+        <w:fldChar w:fldCharType="begin"/>
+      </w:r>
+      <w:r>
+        <w:rPr>
+          <w:rFonts w:hint="default" w:ascii="Helvetica" w:hAnsi="Helvetica" w:eastAsia="Helvetica" w:cs="Helvetica"/>
+          <w:b/>
+          <w:bCs/>
+          <w:i w:val="0"/>
+          <w:iCs w:val="0"/>
+          <w:caps w:val="0"/>
+          <w:spacing w:val="0"/>
+          <w:sz w:val="22"/>
+          <w:szCs w:val="22"/>
+          <w:u w:val="none"/>
+          <w:shd w:val="clear" w:fill="FFFFFF"/>
+        </w:rPr>
+        <w:instrText xml:space="preserve"> HYPERLINK "https://www.zsythink.net/archives/1517" </w:instrText>
+      </w:r>
+      <w:r>
+        <w:rPr>
+          <w:rFonts w:hint="default" w:ascii="Helvetica" w:hAnsi="Helvetica" w:eastAsia="Helvetica" w:cs="Helvetica"/>
+          <w:b/>
+          <w:bCs/>
+          <w:i w:val="0"/>
+          <w:iCs w:val="0"/>
+          <w:caps w:val="0"/>
+          <w:spacing w:val="0"/>
+          <w:sz w:val="22"/>
+          <w:szCs w:val="22"/>
+          <w:u w:val="none"/>
+          <w:shd w:val="clear" w:fill="FFFFFF"/>
+        </w:rPr>
+        <w:fldChar w:fldCharType="separate"/>
+      </w:r>
+      <w:r>
+        <w:rPr>
+          <w:rStyle w:val="9"/>
+          <w:rFonts w:hint="default" w:ascii="Helvetica" w:hAnsi="Helvetica" w:eastAsia="Helvetica" w:cs="Helvetica"/>
+          <w:b/>
+          <w:bCs/>
+          <w:i w:val="0"/>
+          <w:iCs w:val="0"/>
+          <w:caps w:val="0"/>
+          <w:spacing w:val="0"/>
+          <w:sz w:val="22"/>
+          <w:szCs w:val="22"/>
+          <w:u w:val="none"/>
+          <w:shd w:val="clear" w:fill="FFFFFF"/>
+        </w:rPr>
+        <w:t>iptables</w:t>
+      </w:r>
+      <w:r>
+        <w:rPr>
+          <w:rStyle w:val="9"/>
+          <w:rFonts w:hint="eastAsia" w:ascii="Helvetica" w:hAnsi="Helvetica" w:cs="Helvetica"/>
+          <w:b/>
+          <w:bCs/>
+          <w:i w:val="0"/>
+          <w:iCs w:val="0"/>
+          <w:caps w:val="0"/>
+          <w:spacing w:val="0"/>
+          <w:sz w:val="22"/>
+          <w:szCs w:val="22"/>
+          <w:u w:val="none"/>
+          <w:shd w:val="clear" w:fill="FFFFFF"/>
+          <w:lang w:val="en-US" w:eastAsia="zh-CN"/>
+        </w:rPr>
+        <w:t>操作：</w:t>
+      </w:r>
+      <w:r>
+        <w:rPr>
+          <w:rStyle w:val="9"/>
+          <w:rFonts w:hint="default" w:ascii="Helvetica" w:hAnsi="Helvetica" w:eastAsia="Helvetica" w:cs="Helvetica"/>
+          <w:b/>
+          <w:bCs/>
+          <w:i w:val="0"/>
+          <w:iCs w:val="0"/>
+          <w:caps w:val="0"/>
+          <w:spacing w:val="0"/>
+          <w:sz w:val="22"/>
+          <w:szCs w:val="22"/>
+          <w:u w:val="none"/>
+          <w:shd w:val="clear" w:fill="FFFFFF"/>
+        </w:rPr>
+        <w:t>规则管理</w:t>
+      </w:r>
+      <w:r>
+        <w:rPr>
+          <w:rFonts w:hint="default" w:ascii="Helvetica" w:hAnsi="Helvetica" w:eastAsia="Helvetica" w:cs="Helvetica"/>
+          <w:b/>
+          <w:bCs/>
+          <w:i w:val="0"/>
+          <w:iCs w:val="0"/>
+          <w:caps w:val="0"/>
+          <w:spacing w:val="0"/>
+          <w:sz w:val="22"/>
+          <w:szCs w:val="22"/>
+          <w:u w:val="none"/>
+          <w:shd w:val="clear" w:fill="FFFFFF"/>
+        </w:rPr>
+        <w:fldChar w:fldCharType="end"/>
+      </w:r>
+    </w:p>
+    <w:p>
+      <w:pPr>
+        <w:rPr>
+          <w:rFonts w:hint="eastAsia"/>
+          <w:lang w:val="en-US" w:eastAsia="zh-CN"/>
+        </w:rPr>
+      </w:pPr>
+      <w:r>
+        <w:rPr>
+          <w:rFonts w:hint="eastAsia"/>
+          <w:lang w:val="en-US" w:eastAsia="zh-CN"/>
+        </w:rPr>
+        <w:t xml:space="preserve">先用node2(192.168.13.13) ping一下node1(192.168.13.12) </w:t>
+      </w:r>
+    </w:p>
+    <w:p>
+      <w:r>
+        <w:drawing>
+          <wp:inline distT="0" distB="0" distL="114300" distR="114300">
+            <wp:extent cx="3803650" cy="698500"/>
+            <wp:effectExtent l="0" t="0" r="6350" b="0"/>
+            <wp:docPr id="13" name="图片 6"/>
+            <wp:cNvGraphicFramePr>
+              <a:graphicFrameLocks xmlns:a="http://schemas.openxmlformats.org/drawingml/2006/main" noChangeAspect="1"/>
+            </wp:cNvGraphicFramePr>
+            <a:graphic xmlns:a="http://schemas.openxmlformats.org/drawingml/2006/main">
+              <a:graphicData uri="http://schemas.openxmlformats.org/drawingml/2006/picture">
+                <pic:pic xmlns:pic="http://schemas.openxmlformats.org/drawingml/2006/picture">
+                  <pic:nvPicPr>
+                    <pic:cNvPr id="13" name="图片 6"/>
+                    <pic:cNvPicPr>
+                      <a:picLocks noChangeAspect="1"/>
+                    </pic:cNvPicPr>
+                  </pic:nvPicPr>
+                  <pic:blipFill>
+                    <a:blip r:embed="rId11"/>
+                    <a:stretch>
+                      <a:fillRect/>
+                    </a:stretch>
+                  </pic:blipFill>
+                  <pic:spPr>
+                    <a:xfrm>
+                      <a:off x="0" y="0"/>
+                      <a:ext cx="3803650" cy="698500"/>
+                    </a:xfrm>
+                    <a:prstGeom prst="rect">
+                      <a:avLst/>
+                    </a:prstGeom>
+                    <a:noFill/>
+                    <a:ln>
+                      <a:noFill/>
+                    </a:ln>
+                  </pic:spPr>
+                </pic:pic>
+              </a:graphicData>
+            </a:graphic>
+          </wp:inline>
+        </w:drawing>
+      </w:r>
+    </w:p>
+    <w:p/>
+    <w:p>
+      <w:pPr>
+        <w:pStyle w:val="3"/>
+        <w:keepNext w:val="0"/>
+        <w:keepLines w:val="0"/>
+        <w:widowControl/>
+        <w:suppressLineNumbers w:val="0"/>
+        <w:pBdr>
+          <w:bottom w:val="none" w:color="auto" w:sz="0" w:space="0"/>
+        </w:pBdr>
+        <w:shd w:val="clear" w:fill="FFFFFF"/>
+        <w:spacing w:before="200" w:beforeAutospacing="0" w:after="200" w:afterAutospacing="0" w:line="11" w:lineRule="atLeast"/>
+        <w:ind w:left="0" w:right="0" w:firstLine="0"/>
+        <w:rPr>
+          <w:rFonts w:ascii="Helvetica" w:hAnsi="Helvetica" w:eastAsia="Helvetica" w:cs="Helvetica"/>
+          <w:b/>
+          <w:bCs/>
+          <w:i w:val="0"/>
+          <w:iCs w:val="0"/>
+          <w:caps w:val="0"/>
+          <w:color w:val="4E5358"/>
+          <w:spacing w:val="0"/>
+          <w:sz w:val="18"/>
+          <w:szCs w:val="18"/>
+        </w:rPr>
+      </w:pPr>
+      <w:r>
+        <w:rPr>
+          <w:rFonts w:hint="eastAsia" w:ascii="Helvetica" w:hAnsi="Helvetica" w:cs="Helvetica"/>
+          <w:b/>
+          <w:bCs/>
+          <w:i w:val="0"/>
+          <w:iCs w:val="0"/>
+          <w:caps w:val="0"/>
+          <w:color w:val="4E5358"/>
+          <w:spacing w:val="0"/>
+          <w:sz w:val="18"/>
+          <w:szCs w:val="18"/>
+          <w:shd w:val="clear" w:fill="FFFFFF"/>
+          <w:lang w:eastAsia="zh-CN"/>
+        </w:rPr>
+        <w:t>（</w:t>
+      </w:r>
+      <w:r>
+        <w:rPr>
+          <w:rFonts w:hint="eastAsia" w:ascii="Helvetica" w:hAnsi="Helvetica" w:cs="Helvetica"/>
+          <w:b/>
+          <w:bCs/>
+          <w:i w:val="0"/>
+          <w:iCs w:val="0"/>
+          <w:caps w:val="0"/>
+          <w:color w:val="4E5358"/>
+          <w:spacing w:val="0"/>
+          <w:sz w:val="18"/>
+          <w:szCs w:val="18"/>
+          <w:shd w:val="clear" w:fill="FFFFFF"/>
+          <w:lang w:val="en-US" w:eastAsia="zh-CN"/>
+        </w:rPr>
+        <w:t>一</w:t>
+      </w:r>
+      <w:r>
+        <w:rPr>
+          <w:rFonts w:hint="eastAsia" w:ascii="Helvetica" w:hAnsi="Helvetica" w:cs="Helvetica"/>
+          <w:b/>
+          <w:bCs/>
+          <w:i w:val="0"/>
+          <w:iCs w:val="0"/>
+          <w:caps w:val="0"/>
+          <w:color w:val="4E5358"/>
+          <w:spacing w:val="0"/>
+          <w:sz w:val="18"/>
+          <w:szCs w:val="18"/>
+          <w:shd w:val="clear" w:fill="FFFFFF"/>
+          <w:lang w:eastAsia="zh-CN"/>
+        </w:rPr>
+        <w:t>）</w:t>
+      </w:r>
+      <w:r>
+        <w:rPr>
+          <w:rFonts w:hint="default" w:ascii="Helvetica" w:hAnsi="Helvetica" w:eastAsia="Helvetica" w:cs="Helvetica"/>
+          <w:b/>
+          <w:bCs/>
+          <w:i w:val="0"/>
+          <w:iCs w:val="0"/>
+          <w:caps w:val="0"/>
+          <w:color w:val="4E5358"/>
+          <w:spacing w:val="0"/>
+          <w:sz w:val="18"/>
+          <w:szCs w:val="18"/>
+          <w:shd w:val="clear" w:fill="FFFFFF"/>
+        </w:rPr>
+        <w:t>增加规则</w:t>
+      </w:r>
+    </w:p>
+    <w:p>
+      <w:pPr>
+        <w:ind w:firstLine="420" w:firstLineChars="0"/>
+        <w:rPr>
+          <w:rFonts w:hint="eastAsia"/>
+          <w:color w:val="FF0000"/>
+          <w:lang w:val="en-US" w:eastAsia="zh-CN"/>
+        </w:rPr>
+      </w:pPr>
+      <w:r>
+        <w:rPr>
+          <w:rFonts w:hint="default"/>
+          <w:lang w:val="en-US" w:eastAsia="zh-CN"/>
+        </w:rPr>
+        <w:t>那么此处，我们就在</w:t>
+      </w:r>
+      <w:r>
+        <w:rPr>
+          <w:rFonts w:hint="eastAsia"/>
+          <w:lang w:val="en-US" w:eastAsia="zh-CN"/>
+        </w:rPr>
+        <w:t>node1(192.168.13.12)</w:t>
+      </w:r>
+      <w:r>
+        <w:rPr>
+          <w:rFonts w:hint="default"/>
+          <w:lang w:val="en-US" w:eastAsia="zh-CN"/>
+        </w:rPr>
+        <w:t>上配置一条规则，拒绝</w:t>
+      </w:r>
+      <w:r>
+        <w:rPr>
+          <w:rFonts w:hint="eastAsia"/>
+          <w:lang w:val="en-US" w:eastAsia="zh-CN"/>
+        </w:rPr>
+        <w:t xml:space="preserve">node2(192.168.13.13) </w:t>
+      </w:r>
+      <w:r>
+        <w:rPr>
+          <w:rFonts w:hint="default"/>
+          <w:lang w:val="en-US" w:eastAsia="zh-CN"/>
+        </w:rPr>
+        <w:t>上的所有报文访问当前机器</w:t>
+      </w:r>
+      <w:r>
+        <w:rPr>
+          <w:rFonts w:hint="eastAsia"/>
+          <w:lang w:val="en-US" w:eastAsia="zh-CN"/>
+        </w:rPr>
+        <w:t>。这条规则中，报文的”源地址为(192.168.13.13) ″则属于</w:t>
+      </w:r>
+      <w:r>
+        <w:rPr>
+          <w:rFonts w:hint="eastAsia"/>
+          <w:color w:val="FF0000"/>
+          <w:lang w:val="en-US" w:eastAsia="zh-CN"/>
+        </w:rPr>
+        <w:t>匹配条件</w:t>
+      </w:r>
+      <w:r>
+        <w:rPr>
+          <w:rFonts w:hint="eastAsia"/>
+          <w:lang w:val="en-US" w:eastAsia="zh-CN"/>
+        </w:rPr>
+        <w:t>，如果报文来自”192.168.13.13″，则表示满足匹配条件，而”拒绝”这个报文，就属于对应的</w:t>
+      </w:r>
+      <w:r>
+        <w:rPr>
+          <w:rFonts w:hint="eastAsia"/>
+          <w:color w:val="FF0000"/>
+          <w:lang w:val="en-US" w:eastAsia="zh-CN"/>
+        </w:rPr>
+        <w:t>动作。</w:t>
+      </w:r>
+    </w:p>
+    <w:p>
+      <w:pPr>
+        <w:ind w:firstLine="420" w:firstLineChars="0"/>
+        <w:rPr>
+          <w:rFonts w:hint="eastAsia"/>
+          <w:lang w:val="en-US" w:eastAsia="zh-CN"/>
+        </w:rPr>
+      </w:pPr>
+      <w:r>
+        <w:rPr>
+          <w:rFonts w:hint="eastAsia"/>
+          <w:color w:val="auto"/>
+          <w:lang w:val="en-US" w:eastAsia="zh-CN"/>
+        </w:rPr>
+        <w:t xml:space="preserve">iptables </w:t>
+      </w:r>
+      <w:r>
+        <w:rPr>
+          <w:rFonts w:hint="eastAsia"/>
+          <w:color w:val="FF0000"/>
+          <w:lang w:val="en-US" w:eastAsia="zh-CN"/>
+        </w:rPr>
+        <w:t>-t</w:t>
+      </w:r>
+      <w:r>
+        <w:rPr>
+          <w:rFonts w:hint="eastAsia"/>
+          <w:color w:val="auto"/>
+          <w:lang w:val="en-US" w:eastAsia="zh-CN"/>
+        </w:rPr>
+        <w:t xml:space="preserve"> filter </w:t>
+      </w:r>
+      <w:r>
+        <w:rPr>
+          <w:rFonts w:hint="eastAsia"/>
+          <w:color w:val="FF0000"/>
+          <w:lang w:val="en-US" w:eastAsia="zh-CN"/>
+        </w:rPr>
+        <w:t>-I</w:t>
+      </w:r>
+      <w:r>
+        <w:rPr>
+          <w:rFonts w:hint="eastAsia"/>
+          <w:color w:val="auto"/>
+          <w:lang w:val="en-US" w:eastAsia="zh-CN"/>
+        </w:rPr>
+        <w:t xml:space="preserve"> INPUT </w:t>
+      </w:r>
+      <w:r>
+        <w:rPr>
+          <w:rFonts w:hint="eastAsia"/>
+          <w:color w:val="FF0000"/>
+          <w:lang w:val="en-US" w:eastAsia="zh-CN"/>
+        </w:rPr>
+        <w:t xml:space="preserve">-s </w:t>
+      </w:r>
+      <w:r>
+        <w:rPr>
+          <w:rFonts w:hint="eastAsia"/>
+          <w:lang w:val="en-US" w:eastAsia="zh-CN"/>
+        </w:rPr>
+        <w:t xml:space="preserve">192.168.13.13 </w:t>
+      </w:r>
+      <w:r>
+        <w:rPr>
+          <w:rFonts w:hint="eastAsia"/>
+          <w:color w:val="FF0000"/>
+          <w:lang w:val="en-US" w:eastAsia="zh-CN"/>
+        </w:rPr>
+        <w:t>-j</w:t>
+      </w:r>
+      <w:r>
+        <w:rPr>
+          <w:rFonts w:hint="eastAsia"/>
+          <w:lang w:val="en-US" w:eastAsia="zh-CN"/>
+        </w:rPr>
+        <w:t xml:space="preserve"> DROP</w:t>
+      </w:r>
+    </w:p>
+    <w:p>
+      <w:pPr>
+        <w:rPr>
+          <w:rFonts w:hint="default"/>
+          <w:lang w:val="en-US" w:eastAsia="zh-CN"/>
+        </w:rPr>
+      </w:pPr>
+      <w:r>
+        <w:drawing>
+          <wp:inline distT="0" distB="0" distL="114300" distR="114300">
+            <wp:extent cx="5271135" cy="987425"/>
+            <wp:effectExtent l="0" t="0" r="12065" b="3175"/>
+            <wp:docPr id="14" name="图片 7"/>
+            <wp:cNvGraphicFramePr>
+              <a:graphicFrameLocks xmlns:a="http://schemas.openxmlformats.org/drawingml/2006/main" noChangeAspect="1"/>
+            </wp:cNvGraphicFramePr>
+            <a:graphic xmlns:a="http://schemas.openxmlformats.org/drawingml/2006/main">
+              <a:graphicData uri="http://schemas.openxmlformats.org/drawingml/2006/picture">
+                <pic:pic xmlns:pic="http://schemas.openxmlformats.org/drawingml/2006/picture">
+                  <pic:nvPicPr>
+                    <pic:cNvPr id="14" name="图片 7"/>
+                    <pic:cNvPicPr>
+                      <a:picLocks noChangeAspect="1"/>
+                    </pic:cNvPicPr>
+                  </pic:nvPicPr>
+                  <pic:blipFill>
+                    <a:blip r:embed="rId12"/>
+                    <a:stretch>
+                      <a:fillRect/>
+                    </a:stretch>
+                  </pic:blipFill>
+                  <pic:spPr>
+                    <a:xfrm>
+                      <a:off x="0" y="0"/>
+                      <a:ext cx="5271135" cy="987425"/>
+                    </a:xfrm>
+                    <a:prstGeom prst="rect">
+                      <a:avLst/>
+                    </a:prstGeom>
+                    <a:noFill/>
+                    <a:ln>
+                      <a:noFill/>
+                    </a:ln>
+                  </pic:spPr>
+                </pic:pic>
+              </a:graphicData>
+            </a:graphic>
+          </wp:inline>
+        </w:drawing>
+      </w:r>
+    </w:p>
+    <w:p>
+      <w:pPr>
+        <w:ind w:firstLine="420" w:firstLineChars="0"/>
+        <w:rPr>
+          <w:rFonts w:hint="default"/>
+          <w:lang w:val="en-US" w:eastAsia="zh-CN"/>
+        </w:rPr>
+      </w:pPr>
+      <w:r>
+        <w:rPr>
+          <w:rFonts w:hint="default"/>
+          <w:lang w:val="en-US" w:eastAsia="zh-CN"/>
+        </w:rPr>
+        <w:t>-t选项指定了要操作的表，此处指定操作filter表，不使用-t指定时，默认filter表。</w:t>
+      </w:r>
+    </w:p>
+    <w:p>
+      <w:pPr>
+        <w:ind w:firstLine="420" w:firstLineChars="0"/>
+        <w:rPr>
+          <w:rFonts w:hint="default"/>
+          <w:lang w:val="en-US" w:eastAsia="zh-CN"/>
+        </w:rPr>
+      </w:pPr>
+      <w:r>
+        <w:rPr>
+          <w:rFonts w:hint="default"/>
+          <w:lang w:val="en-US" w:eastAsia="zh-CN"/>
+        </w:rPr>
+        <w:t>-I选项，指明将”规则”插入至哪个链中</w:t>
+      </w:r>
+    </w:p>
+    <w:p>
+      <w:pPr>
+        <w:ind w:firstLine="420" w:firstLineChars="0"/>
+        <w:rPr>
+          <w:rFonts w:hint="default"/>
+          <w:lang w:val="en-US" w:eastAsia="zh-CN"/>
+        </w:rPr>
+      </w:pPr>
+      <w:r>
+        <w:rPr>
+          <w:rFonts w:hint="default"/>
+          <w:lang w:val="en-US" w:eastAsia="zh-CN"/>
+        </w:rPr>
+        <w:t>-s选项，指明”匹配条件”中的”源地址”</w:t>
+      </w:r>
+    </w:p>
+    <w:p>
+      <w:pPr>
+        <w:ind w:firstLine="420" w:firstLineChars="0"/>
+        <w:rPr>
+          <w:rFonts w:hint="default"/>
+          <w:lang w:val="en-US" w:eastAsia="zh-CN"/>
+        </w:rPr>
+      </w:pPr>
+      <w:r>
+        <w:rPr>
+          <w:rFonts w:hint="default"/>
+          <w:lang w:val="en-US" w:eastAsia="zh-CN"/>
+        </w:rPr>
+        <w:t>-j选项，指明当”匹配条件”被满足时，所对应的动作</w:t>
+      </w:r>
+    </w:p>
+    <w:p>
+      <w:pPr>
+        <w:ind w:firstLine="420" w:firstLineChars="0"/>
+        <w:rPr>
+          <w:rFonts w:hint="default"/>
+          <w:lang w:val="en-US" w:eastAsia="zh-CN"/>
+        </w:rPr>
+      </w:pPr>
+    </w:p>
+    <w:p>
+      <w:pPr>
+        <w:ind w:firstLine="420" w:firstLineChars="0"/>
+        <w:rPr>
+          <w:rFonts w:hint="default" w:eastAsiaTheme="minorEastAsia"/>
+          <w:lang w:val="en-US" w:eastAsia="zh-CN"/>
+        </w:rPr>
+      </w:pPr>
+      <w:r>
+        <w:rPr>
+          <w:rFonts w:hint="default"/>
+          <w:lang w:val="en-US" w:eastAsia="zh-CN"/>
+        </w:rPr>
+        <w:t>node1</w:t>
+      </w:r>
+      <w:r>
+        <w:rPr>
+          <w:rFonts w:hint="eastAsia"/>
+          <w:lang w:val="en-US" w:eastAsia="zh-CN"/>
+        </w:rPr>
+        <w:t>加完规则之后，再用node2尝试ping 192.168.13.12， 无法连接</w:t>
+      </w:r>
+    </w:p>
+    <w:p>
+      <w:r>
+        <w:drawing>
+          <wp:inline distT="0" distB="0" distL="114300" distR="114300">
+            <wp:extent cx="4279900" cy="628650"/>
+            <wp:effectExtent l="0" t="0" r="0" b="6350"/>
+            <wp:docPr id="15" name="图片 8"/>
+            <wp:cNvGraphicFramePr>
+              <a:graphicFrameLocks xmlns:a="http://schemas.openxmlformats.org/drawingml/2006/main" noChangeAspect="1"/>
+            </wp:cNvGraphicFramePr>
+            <a:graphic xmlns:a="http://schemas.openxmlformats.org/drawingml/2006/main">
+              <a:graphicData uri="http://schemas.openxmlformats.org/drawingml/2006/picture">
+                <pic:pic xmlns:pic="http://schemas.openxmlformats.org/drawingml/2006/picture">
+                  <pic:nvPicPr>
+                    <pic:cNvPr id="15" name="图片 8"/>
+                    <pic:cNvPicPr>
+                      <a:picLocks noChangeAspect="1"/>
+                    </pic:cNvPicPr>
+                  </pic:nvPicPr>
+                  <pic:blipFill>
+                    <a:blip r:embed="rId13"/>
+                    <a:stretch>
+                      <a:fillRect/>
+                    </a:stretch>
+                  </pic:blipFill>
+                  <pic:spPr>
+                    <a:xfrm>
+                      <a:off x="0" y="0"/>
+                      <a:ext cx="4279900" cy="628650"/>
+                    </a:xfrm>
+                    <a:prstGeom prst="rect">
+                      <a:avLst/>
+                    </a:prstGeom>
+                    <a:noFill/>
+                    <a:ln>
+                      <a:noFill/>
+                    </a:ln>
+                  </pic:spPr>
+                </pic:pic>
+              </a:graphicData>
+            </a:graphic>
+          </wp:inline>
+        </w:drawing>
+      </w:r>
+    </w:p>
+    <w:p>
+      <w:pPr>
+        <w:ind w:firstLine="420" w:firstLineChars="0"/>
+        <w:rPr>
+          <w:rFonts w:hint="eastAsia"/>
+          <w:lang w:val="en-US" w:eastAsia="zh-CN"/>
+        </w:rPr>
+      </w:pPr>
+      <w:r>
+        <w:rPr>
+          <w:rFonts w:hint="default"/>
+          <w:lang w:val="en-US" w:eastAsia="zh-CN"/>
+        </w:rPr>
+        <w:t>如果此时，我们在这条规则之后再配置一条规则</w:t>
+      </w:r>
+      <w:r>
+        <w:rPr>
+          <w:rFonts w:hint="eastAsia"/>
+          <w:lang w:val="en-US" w:eastAsia="zh-CN"/>
+        </w:rPr>
+        <w:t>接受node2的请求：</w:t>
+      </w:r>
+    </w:p>
+    <w:p>
+      <w:pPr>
+        <w:ind w:firstLine="420" w:firstLineChars="0"/>
+        <w:rPr>
+          <w:rFonts w:hint="eastAsia"/>
+          <w:lang w:val="en-US" w:eastAsia="zh-CN"/>
+        </w:rPr>
+      </w:pPr>
+      <w:r>
+        <w:rPr>
+          <w:rFonts w:hint="default"/>
+          <w:lang w:val="en-US" w:eastAsia="zh-CN"/>
+        </w:rPr>
+        <w:t xml:space="preserve">iptables -t filter </w:t>
+      </w:r>
+      <w:r>
+        <w:rPr>
+          <w:rFonts w:hint="default"/>
+          <w:color w:val="FF0000"/>
+          <w:lang w:val="en-US" w:eastAsia="zh-CN"/>
+        </w:rPr>
+        <w:t xml:space="preserve">-I </w:t>
+      </w:r>
+      <w:r>
+        <w:rPr>
+          <w:rFonts w:hint="default"/>
+          <w:lang w:val="en-US" w:eastAsia="zh-CN"/>
+        </w:rPr>
+        <w:t xml:space="preserve">INPUT -s 192.168.13.13 -j </w:t>
+      </w:r>
+      <w:r>
+        <w:rPr>
+          <w:rFonts w:hint="eastAsia"/>
+          <w:lang w:val="en-US" w:eastAsia="zh-CN"/>
+        </w:rPr>
+        <w:t>ACCEPT</w:t>
+      </w:r>
+    </w:p>
+    <w:p>
+      <w:pPr>
+        <w:ind w:firstLine="420" w:firstLineChars="0"/>
+        <w:rPr>
+          <w:rFonts w:hint="default"/>
+          <w:lang w:val="en-US" w:eastAsia="zh-CN"/>
+        </w:rPr>
+      </w:pPr>
+      <w:r>
+        <w:rPr>
+          <w:rFonts w:hint="eastAsia"/>
+          <w:lang w:val="en-US" w:eastAsia="zh-CN"/>
+        </w:rPr>
+        <w:t>注</w:t>
+      </w:r>
+      <w:r>
+        <w:rPr>
+          <w:rFonts w:hint="default"/>
+          <w:color w:val="FF0000"/>
+          <w:lang w:val="en-US" w:eastAsia="zh-CN"/>
+        </w:rPr>
+        <w:t xml:space="preserve">-I </w:t>
+      </w:r>
+      <w:r>
+        <w:rPr>
+          <w:rFonts w:hint="default"/>
+          <w:color w:val="auto"/>
+          <w:lang w:val="en-US" w:eastAsia="zh-CN"/>
+        </w:rPr>
+        <w:t>INPUT</w:t>
+      </w:r>
+      <w:r>
+        <w:rPr>
+          <w:rFonts w:hint="eastAsia"/>
+          <w:color w:val="auto"/>
+          <w:lang w:val="en-US" w:eastAsia="zh-CN"/>
+        </w:rPr>
+        <w:t>表示</w:t>
+      </w:r>
+      <w:r>
+        <w:rPr>
+          <w:rFonts w:hint="eastAsia"/>
+          <w:color w:val="FF0000"/>
+          <w:lang w:val="en-US" w:eastAsia="zh-CN"/>
+        </w:rPr>
+        <w:t>在链的头部添加</w:t>
+      </w:r>
+      <w:r>
+        <w:rPr>
+          <w:rFonts w:hint="eastAsia"/>
+          <w:lang w:val="en-US" w:eastAsia="zh-CN"/>
+        </w:rPr>
+        <w:t xml:space="preserve">， </w:t>
+      </w:r>
+      <w:r>
+        <w:rPr>
+          <w:rFonts w:hint="eastAsia"/>
+          <w:color w:val="FF0000"/>
+          <w:lang w:val="en-US" w:eastAsia="zh-CN"/>
+        </w:rPr>
+        <w:t xml:space="preserve">-A </w:t>
+      </w:r>
+      <w:r>
+        <w:rPr>
+          <w:rFonts w:hint="eastAsia"/>
+          <w:color w:val="auto"/>
+          <w:lang w:val="en-US" w:eastAsia="zh-CN"/>
+        </w:rPr>
+        <w:t>INPUT表示</w:t>
+      </w:r>
+      <w:r>
+        <w:rPr>
+          <w:rFonts w:hint="eastAsia"/>
+          <w:color w:val="FF0000"/>
+          <w:lang w:val="en-US" w:eastAsia="zh-CN"/>
+        </w:rPr>
+        <w:t>在链的尾部添加</w:t>
+      </w:r>
+    </w:p>
+    <w:p>
+      <w:r>
+        <w:drawing>
+          <wp:inline distT="0" distB="0" distL="114300" distR="114300">
+            <wp:extent cx="5270500" cy="951230"/>
+            <wp:effectExtent l="0" t="0" r="0" b="1270"/>
+            <wp:docPr id="16" name="图片 9"/>
+            <wp:cNvGraphicFramePr>
+              <a:graphicFrameLocks xmlns:a="http://schemas.openxmlformats.org/drawingml/2006/main" noChangeAspect="1"/>
+            </wp:cNvGraphicFramePr>
+            <a:graphic xmlns:a="http://schemas.openxmlformats.org/drawingml/2006/main">
+              <a:graphicData uri="http://schemas.openxmlformats.org/drawingml/2006/picture">
+                <pic:pic xmlns:pic="http://schemas.openxmlformats.org/drawingml/2006/picture">
+                  <pic:nvPicPr>
+                    <pic:cNvPr id="16" name="图片 9"/>
+                    <pic:cNvPicPr>
+                      <a:picLocks noChangeAspect="1"/>
+                    </pic:cNvPicPr>
+                  </pic:nvPicPr>
+                  <pic:blipFill>
+                    <a:blip r:embed="rId14"/>
+                    <a:stretch>
+                      <a:fillRect/>
+                    </a:stretch>
+                  </pic:blipFill>
+                  <pic:spPr>
+                    <a:xfrm>
+                      <a:off x="0" y="0"/>
+                      <a:ext cx="5270500" cy="951230"/>
+                    </a:xfrm>
+                    <a:prstGeom prst="rect">
+                      <a:avLst/>
+                    </a:prstGeom>
+                    <a:noFill/>
+                    <a:ln>
+                      <a:noFill/>
+                    </a:ln>
+                  </pic:spPr>
+                </pic:pic>
+              </a:graphicData>
+            </a:graphic>
+          </wp:inline>
+        </w:drawing>
+      </w:r>
+    </w:p>
+    <w:p>
+      <w:pPr>
+        <w:rPr>
+          <w:rFonts w:hint="default"/>
+          <w:lang w:val="en-US" w:eastAsia="zh-CN"/>
+        </w:rPr>
+      </w:pPr>
+      <w:r>
+        <w:drawing>
+          <wp:inline distT="0" distB="0" distL="114300" distR="114300">
+            <wp:extent cx="3670300" cy="1041400"/>
+            <wp:effectExtent l="0" t="0" r="0" b="0"/>
+            <wp:docPr id="17" name="图片 10"/>
+            <wp:cNvGraphicFramePr>
+              <a:graphicFrameLocks xmlns:a="http://schemas.openxmlformats.org/drawingml/2006/main" noChangeAspect="1"/>
+            </wp:cNvGraphicFramePr>
+            <a:graphic xmlns:a="http://schemas.openxmlformats.org/drawingml/2006/main">
+              <a:graphicData uri="http://schemas.openxmlformats.org/drawingml/2006/picture">
+                <pic:pic xmlns:pic="http://schemas.openxmlformats.org/drawingml/2006/picture">
+                  <pic:nvPicPr>
+                    <pic:cNvPr id="17" name="图片 10"/>
+                    <pic:cNvPicPr>
+                      <a:picLocks noChangeAspect="1"/>
+                    </pic:cNvPicPr>
+                  </pic:nvPicPr>
+                  <pic:blipFill>
+                    <a:blip r:embed="rId15"/>
+                    <a:stretch>
+                      <a:fillRect/>
+                    </a:stretch>
+                  </pic:blipFill>
+                  <pic:spPr>
+                    <a:xfrm>
+                      <a:off x="0" y="0"/>
+                      <a:ext cx="3670300" cy="1041400"/>
+                    </a:xfrm>
+                    <a:prstGeom prst="rect">
+                      <a:avLst/>
+                    </a:prstGeom>
+                    <a:noFill/>
+                    <a:ln>
+                      <a:noFill/>
+                    </a:ln>
+                  </pic:spPr>
+                </pic:pic>
+              </a:graphicData>
+            </a:graphic>
+          </wp:inline>
+        </w:drawing>
+      </w:r>
+    </w:p>
+    <w:p>
+      <w:pPr>
+        <w:ind w:firstLine="420" w:firstLineChars="0"/>
+        <w:rPr>
+          <w:rFonts w:hint="default"/>
+          <w:lang w:val="en-US" w:eastAsia="zh-CN"/>
+        </w:rPr>
+      </w:pPr>
+      <w:r>
+        <w:rPr>
+          <w:rFonts w:hint="eastAsia"/>
+          <w:lang w:val="en-US" w:eastAsia="zh-CN"/>
+        </w:rPr>
+        <w:t>先ACCEPT再DROP  能ping通  ；  如果先DROP再ACCEPT的话  不能ping通</w:t>
+      </w:r>
+    </w:p>
+    <w:p>
+      <w:pPr>
+        <w:ind w:firstLine="420" w:firstLineChars="0"/>
+        <w:rPr>
+          <w:rFonts w:hint="default"/>
+          <w:lang w:val="en-US" w:eastAsia="zh-CN"/>
+        </w:rPr>
+      </w:pPr>
+      <w:r>
+        <w:rPr>
+          <w:rFonts w:hint="eastAsia"/>
+          <w:lang w:val="en-US" w:eastAsia="zh-CN"/>
+        </w:rPr>
+        <w:t>结论：如果</w:t>
+      </w:r>
+      <w:r>
+        <w:rPr>
+          <w:rFonts w:hint="eastAsia"/>
+          <w:color w:val="FF0000"/>
+          <w:lang w:val="en-US" w:eastAsia="zh-CN"/>
+        </w:rPr>
+        <w:t>报文被多个规则匹配，只有第一条生效，</w:t>
+      </w:r>
+      <w:r>
+        <w:rPr>
+          <w:rFonts w:hint="eastAsia"/>
+          <w:lang w:val="en-US" w:eastAsia="zh-CN"/>
+        </w:rPr>
+        <w:t>如果报文已经被前面的规则匹配到，iptables则会对报文执行对应的动作，报文就已经被放行了，即使后面的规则也能匹配到当前报文，很有可能也没有机会再对报文执行相应的动作了。</w:t>
+      </w:r>
+    </w:p>
+    <w:p>
+      <w:pPr>
+        <w:ind w:firstLine="420" w:firstLineChars="0"/>
+        <w:rPr>
+          <w:rFonts w:hint="default"/>
+          <w:lang w:val="en-US" w:eastAsia="zh-CN"/>
+        </w:rPr>
+      </w:pPr>
+    </w:p>
+    <w:p>
+      <w:pPr>
+        <w:ind w:firstLine="420" w:firstLineChars="0"/>
+        <w:rPr>
+          <w:rFonts w:hint="default"/>
+          <w:lang w:val="en-US" w:eastAsia="zh-CN"/>
+        </w:rPr>
+      </w:pPr>
+      <w:r>
+        <w:rPr>
+          <w:rFonts w:hint="eastAsia"/>
+          <w:lang w:val="en-US" w:eastAsia="zh-CN"/>
+        </w:rPr>
+        <w:t>之前讲过，</w:t>
+      </w:r>
+      <w:r>
+        <w:rPr>
+          <w:rFonts w:hint="default"/>
+          <w:lang w:val="en-US" w:eastAsia="zh-CN"/>
+        </w:rPr>
+        <w:t>使用–line-number选项可以列出规则的序号</w:t>
+      </w:r>
+      <w:r>
+        <w:rPr>
+          <w:rFonts w:hint="eastAsia"/>
+          <w:lang w:val="en-US" w:eastAsia="zh-CN"/>
+        </w:rPr>
+        <w:t>；在添加规则时，指定新增规则的编号，这样我们就能在任意位置插入规则了,新增的规则的编号为2</w:t>
+      </w:r>
+    </w:p>
+    <w:p>
+      <w:pPr>
+        <w:ind w:firstLine="420" w:firstLineChars="0"/>
+        <w:rPr>
+          <w:rFonts w:hint="default"/>
+          <w:lang w:val="en-US" w:eastAsia="zh-CN"/>
+        </w:rPr>
+      </w:pPr>
+      <w:r>
+        <w:rPr>
+          <w:rFonts w:hint="eastAsia"/>
+          <w:lang w:val="en-US" w:eastAsia="zh-CN"/>
+        </w:rPr>
+        <w:t xml:space="preserve">iptables -t filter </w:t>
+      </w:r>
+      <w:r>
+        <w:rPr>
+          <w:rFonts w:hint="eastAsia"/>
+          <w:color w:val="FF0000"/>
+          <w:lang w:val="en-US" w:eastAsia="zh-CN"/>
+        </w:rPr>
+        <w:t>-I INPUT</w:t>
+      </w:r>
+      <w:r>
+        <w:rPr>
+          <w:rFonts w:hint="eastAsia"/>
+          <w:lang w:val="en-US" w:eastAsia="zh-CN"/>
+        </w:rPr>
+        <w:t xml:space="preserve"> </w:t>
+      </w:r>
+      <w:r>
+        <w:rPr>
+          <w:rFonts w:hint="eastAsia"/>
+          <w:color w:val="FF0000"/>
+          <w:lang w:val="en-US" w:eastAsia="zh-CN"/>
+        </w:rPr>
+        <w:t>2</w:t>
+      </w:r>
+      <w:r>
+        <w:rPr>
+          <w:rFonts w:hint="eastAsia"/>
+          <w:lang w:val="en-US" w:eastAsia="zh-CN"/>
+        </w:rPr>
+        <w:t xml:space="preserve"> -s 192.168.13.13 -j DROP</w:t>
+      </w:r>
+    </w:p>
+    <w:p>
+      <w:pPr>
+        <w:ind w:firstLine="420" w:firstLineChars="0"/>
+        <w:rPr>
+          <w:rFonts w:hint="default"/>
+          <w:lang w:val="en-US" w:eastAsia="zh-CN"/>
+        </w:rPr>
+      </w:pPr>
+    </w:p>
+    <w:p>
+      <w:pPr>
+        <w:rPr>
+          <w:rFonts w:hint="default"/>
+          <w:lang w:val="en-US" w:eastAsia="zh-CN"/>
+        </w:rPr>
+      </w:pPr>
+    </w:p>
+    <w:p>
+      <w:pPr>
+        <w:pStyle w:val="3"/>
+        <w:keepNext w:val="0"/>
+        <w:keepLines w:val="0"/>
+        <w:widowControl/>
+        <w:suppressLineNumbers w:val="0"/>
+        <w:pBdr>
+          <w:bottom w:val="none" w:color="auto" w:sz="0" w:space="0"/>
+        </w:pBdr>
+        <w:shd w:val="clear" w:fill="FFFFFF"/>
+        <w:spacing w:before="200" w:beforeAutospacing="0" w:after="200" w:afterAutospacing="0" w:line="11" w:lineRule="atLeast"/>
+        <w:ind w:left="0" w:right="0" w:firstLine="0"/>
+        <w:rPr>
+          <w:rFonts w:ascii="Helvetica" w:hAnsi="Helvetica" w:eastAsia="Helvetica" w:cs="Helvetica"/>
+          <w:b/>
+          <w:bCs/>
+          <w:i w:val="0"/>
+          <w:iCs w:val="0"/>
+          <w:caps w:val="0"/>
+          <w:color w:val="4E5358"/>
+          <w:spacing w:val="0"/>
+          <w:sz w:val="18"/>
+          <w:szCs w:val="18"/>
+        </w:rPr>
+      </w:pPr>
+      <w:r>
+        <w:rPr>
+          <w:rFonts w:hint="eastAsia" w:ascii="Helvetica" w:hAnsi="Helvetica" w:cs="Helvetica"/>
+          <w:b/>
+          <w:bCs/>
+          <w:i w:val="0"/>
+          <w:iCs w:val="0"/>
+          <w:caps w:val="0"/>
+          <w:color w:val="4E5358"/>
+          <w:spacing w:val="0"/>
+          <w:sz w:val="18"/>
+          <w:szCs w:val="18"/>
+          <w:shd w:val="clear" w:fill="FFFFFF"/>
+          <w:lang w:eastAsia="zh-CN"/>
+        </w:rPr>
+        <w:t>（</w:t>
+      </w:r>
+      <w:r>
+        <w:rPr>
+          <w:rFonts w:hint="eastAsia" w:ascii="Helvetica" w:hAnsi="Helvetica" w:cs="Helvetica"/>
+          <w:b/>
+          <w:bCs/>
+          <w:i w:val="0"/>
+          <w:iCs w:val="0"/>
+          <w:caps w:val="0"/>
+          <w:color w:val="4E5358"/>
+          <w:spacing w:val="0"/>
+          <w:sz w:val="18"/>
+          <w:szCs w:val="18"/>
+          <w:shd w:val="clear" w:fill="FFFFFF"/>
+          <w:lang w:val="en-US" w:eastAsia="zh-CN"/>
+        </w:rPr>
+        <w:t>二</w:t>
+      </w:r>
+      <w:r>
+        <w:rPr>
+          <w:rFonts w:hint="eastAsia" w:ascii="Helvetica" w:hAnsi="Helvetica" w:cs="Helvetica"/>
+          <w:b/>
+          <w:bCs/>
+          <w:i w:val="0"/>
+          <w:iCs w:val="0"/>
+          <w:caps w:val="0"/>
+          <w:color w:val="4E5358"/>
+          <w:spacing w:val="0"/>
+          <w:sz w:val="18"/>
+          <w:szCs w:val="18"/>
+          <w:shd w:val="clear" w:fill="FFFFFF"/>
+          <w:lang w:eastAsia="zh-CN"/>
+        </w:rPr>
+        <w:t>）</w:t>
+      </w:r>
+      <w:r>
+        <w:rPr>
+          <w:rFonts w:hint="eastAsia" w:ascii="Helvetica" w:hAnsi="Helvetica" w:cs="Helvetica"/>
+          <w:b/>
+          <w:bCs/>
+          <w:i w:val="0"/>
+          <w:iCs w:val="0"/>
+          <w:caps w:val="0"/>
+          <w:color w:val="4E5358"/>
+          <w:spacing w:val="0"/>
+          <w:sz w:val="18"/>
+          <w:szCs w:val="18"/>
+          <w:shd w:val="clear" w:fill="FFFFFF"/>
+          <w:lang w:val="en-US" w:eastAsia="zh-CN"/>
+        </w:rPr>
+        <w:t>删除</w:t>
+      </w:r>
+      <w:r>
+        <w:rPr>
+          <w:rFonts w:hint="default" w:ascii="Helvetica" w:hAnsi="Helvetica" w:eastAsia="Helvetica" w:cs="Helvetica"/>
+          <w:b/>
+          <w:bCs/>
+          <w:i w:val="0"/>
+          <w:iCs w:val="0"/>
+          <w:caps w:val="0"/>
+          <w:color w:val="4E5358"/>
+          <w:spacing w:val="0"/>
+          <w:sz w:val="18"/>
+          <w:szCs w:val="18"/>
+          <w:shd w:val="clear" w:fill="FFFFFF"/>
+        </w:rPr>
+        <w:t>规则</w:t>
+      </w:r>
+    </w:p>
+    <w:p>
+      <w:pPr>
+        <w:ind w:firstLine="420" w:firstLineChars="0"/>
+        <w:rPr>
+          <w:rFonts w:hint="eastAsia"/>
+          <w:lang w:val="en-US" w:eastAsia="zh-CN"/>
+        </w:rPr>
+      </w:pPr>
+      <w:r>
+        <w:rPr>
+          <w:rFonts w:hint="eastAsia"/>
+          <w:lang w:val="en-US" w:eastAsia="zh-CN"/>
+        </w:rPr>
+        <w:t>1、按照规则序号删除规则：</w:t>
+      </w:r>
+    </w:p>
+    <w:p>
+      <w:pPr>
+        <w:rPr>
+          <w:rFonts w:hint="default"/>
+          <w:lang w:val="en-US" w:eastAsia="zh-CN"/>
+        </w:rPr>
+      </w:pPr>
+      <w:r>
+        <w:rPr>
+          <w:rFonts w:hint="default"/>
+          <w:lang w:val="en-US" w:eastAsia="zh-CN"/>
+        </w:rPr>
+        <w:t>命令语法：</w:t>
+      </w:r>
+      <w:r>
+        <w:rPr>
+          <w:rFonts w:hint="default"/>
+          <w:highlight w:val="lightGray"/>
+          <w:lang w:val="en-US" w:eastAsia="zh-CN"/>
+        </w:rPr>
+        <w:t>iptables -t 表名 -D 链名 规则序号</w:t>
+      </w:r>
+    </w:p>
+    <w:p>
+      <w:pPr>
+        <w:rPr>
+          <w:rFonts w:hint="default"/>
+          <w:lang w:val="en-US" w:eastAsia="zh-CN"/>
+        </w:rPr>
+      </w:pPr>
+      <w:r>
+        <w:rPr>
+          <w:rFonts w:hint="eastAsia"/>
+          <w:lang w:val="en-US" w:eastAsia="zh-CN"/>
+        </w:rPr>
+        <w:t>（使用--line-numbers可显示规则的编号）</w:t>
+      </w:r>
+    </w:p>
+    <w:p>
+      <w:pPr>
+        <w:rPr>
+          <w:rFonts w:hint="default"/>
+          <w:lang w:val="en-US" w:eastAsia="zh-CN"/>
+        </w:rPr>
+      </w:pPr>
+      <w:r>
+        <w:rPr>
+          <w:rFonts w:hint="default"/>
+          <w:lang w:val="en-US" w:eastAsia="zh-CN"/>
+        </w:rPr>
+        <w:t>示例：iptables -t filter</w:t>
+      </w:r>
+      <w:r>
+        <w:rPr>
+          <w:rFonts w:hint="default"/>
+          <w:color w:val="FF0000"/>
+          <w:lang w:val="en-US" w:eastAsia="zh-CN"/>
+        </w:rPr>
+        <w:t xml:space="preserve"> -D</w:t>
+      </w:r>
+      <w:r>
+        <w:rPr>
+          <w:rFonts w:hint="default"/>
+          <w:lang w:val="en-US" w:eastAsia="zh-CN"/>
+        </w:rPr>
+        <w:t xml:space="preserve"> INPUT </w:t>
+      </w:r>
+      <w:r>
+        <w:rPr>
+          <w:rFonts w:hint="default"/>
+          <w:color w:val="FF0000"/>
+          <w:lang w:val="en-US" w:eastAsia="zh-CN"/>
+        </w:rPr>
+        <w:t>3</w:t>
+      </w:r>
+    </w:p>
+    <w:p>
+      <w:pPr>
+        <w:rPr>
+          <w:rFonts w:hint="default"/>
+          <w:lang w:val="en-US" w:eastAsia="zh-CN"/>
+        </w:rPr>
+      </w:pPr>
+    </w:p>
+    <w:p>
+      <w:pPr>
+        <w:numPr>
+          <w:ilvl w:val="0"/>
+          <w:numId w:val="0"/>
+        </w:numPr>
+        <w:ind w:firstLine="420" w:firstLineChars="0"/>
+        <w:rPr>
+          <w:rFonts w:hint="eastAsia"/>
+          <w:lang w:val="en-US" w:eastAsia="zh-CN"/>
+        </w:rPr>
+      </w:pPr>
+      <w:r>
+        <w:rPr>
+          <w:rFonts w:hint="eastAsia"/>
+          <w:lang w:val="en-US" w:eastAsia="zh-CN"/>
+        </w:rPr>
+        <w:t>2、按照具体的匹配条件与动作删除规则：</w:t>
+      </w:r>
+    </w:p>
+    <w:p>
+      <w:pPr>
+        <w:numPr>
+          <w:ilvl w:val="0"/>
+          <w:numId w:val="0"/>
+        </w:numPr>
+        <w:rPr>
+          <w:rFonts w:hint="default"/>
+          <w:lang w:val="en-US" w:eastAsia="zh-CN"/>
+        </w:rPr>
+      </w:pPr>
+      <w:r>
+        <w:rPr>
+          <w:rFonts w:hint="default"/>
+          <w:lang w:val="en-US" w:eastAsia="zh-CN"/>
+        </w:rPr>
+        <w:t>命令语法：</w:t>
+      </w:r>
+      <w:r>
+        <w:rPr>
+          <w:rFonts w:hint="default"/>
+          <w:highlight w:val="lightGray"/>
+          <w:lang w:val="en-US" w:eastAsia="zh-CN"/>
+        </w:rPr>
+        <w:t>iptables -t 表名 -D 链名 匹配条件 -j 动作</w:t>
+      </w:r>
+    </w:p>
+    <w:p>
+      <w:pPr>
+        <w:numPr>
+          <w:ilvl w:val="0"/>
+          <w:numId w:val="0"/>
+        </w:numPr>
+        <w:rPr>
+          <w:rFonts w:hint="default"/>
+          <w:lang w:val="en-US" w:eastAsia="zh-CN"/>
+        </w:rPr>
+      </w:pPr>
+      <w:r>
+        <w:rPr>
+          <w:rFonts w:hint="default"/>
+          <w:lang w:val="en-US" w:eastAsia="zh-CN"/>
+        </w:rPr>
+        <w:t xml:space="preserve">示例：iptables -t filter -D INPUT </w:t>
+      </w:r>
+      <w:r>
+        <w:rPr>
+          <w:rFonts w:hint="default"/>
+          <w:color w:val="FF0000"/>
+          <w:lang w:val="en-US" w:eastAsia="zh-CN"/>
+        </w:rPr>
+        <w:t>-s</w:t>
+      </w:r>
+      <w:r>
+        <w:rPr>
+          <w:rFonts w:hint="default"/>
+          <w:lang w:val="en-US" w:eastAsia="zh-CN"/>
+        </w:rPr>
+        <w:t xml:space="preserve"> </w:t>
+      </w:r>
+      <w:r>
+        <w:rPr>
+          <w:rFonts w:hint="eastAsia"/>
+          <w:lang w:val="en-US" w:eastAsia="zh-CN"/>
+        </w:rPr>
+        <w:t>192.168.13.13</w:t>
+      </w:r>
+      <w:r>
+        <w:rPr>
+          <w:rFonts w:hint="default"/>
+          <w:color w:val="FF0000"/>
+          <w:lang w:val="en-US" w:eastAsia="zh-CN"/>
+        </w:rPr>
+        <w:t xml:space="preserve"> -j</w:t>
+      </w:r>
+      <w:r>
+        <w:rPr>
+          <w:rFonts w:hint="default"/>
+          <w:lang w:val="en-US" w:eastAsia="zh-CN"/>
+        </w:rPr>
+        <w:t xml:space="preserve"> DROP</w:t>
+      </w:r>
+    </w:p>
+    <w:p>
+      <w:pPr>
+        <w:ind w:firstLine="420" w:firstLineChars="0"/>
+        <w:rPr>
+          <w:rFonts w:hint="default"/>
+          <w:lang w:val="en-US" w:eastAsia="zh-CN"/>
+        </w:rPr>
+      </w:pPr>
+      <w:r>
+        <w:rPr>
+          <w:rFonts w:hint="default"/>
+          <w:lang w:val="en-US" w:eastAsia="zh-CN"/>
+        </w:rPr>
+        <w:t>表示删除filter表中INPUT链中源地址为</w:t>
+      </w:r>
+      <w:r>
+        <w:rPr>
+          <w:rFonts w:hint="eastAsia"/>
+          <w:lang w:val="en-US" w:eastAsia="zh-CN"/>
+        </w:rPr>
+        <w:t>192.168.13.13</w:t>
+      </w:r>
+      <w:r>
+        <w:rPr>
+          <w:rFonts w:hint="default"/>
+          <w:lang w:val="en-US" w:eastAsia="zh-CN"/>
+        </w:rPr>
+        <w:t>并且动作为DROP的规则。</w:t>
+      </w:r>
+    </w:p>
+    <w:p>
+      <w:pPr>
+        <w:ind w:firstLine="420" w:firstLineChars="0"/>
+        <w:rPr>
+          <w:rFonts w:hint="default"/>
+          <w:lang w:val="en-US" w:eastAsia="zh-CN"/>
+        </w:rPr>
+      </w:pPr>
+    </w:p>
+    <w:p>
+      <w:pPr>
+        <w:numPr>
+          <w:ilvl w:val="0"/>
+          <w:numId w:val="1"/>
+        </w:numPr>
+        <w:ind w:firstLine="420" w:firstLineChars="0"/>
+        <w:rPr>
+          <w:rFonts w:hint="eastAsia"/>
+          <w:lang w:val="en-US" w:eastAsia="zh-CN"/>
+        </w:rPr>
+      </w:pPr>
+      <w:r>
+        <w:rPr>
+          <w:rFonts w:hint="eastAsia"/>
+          <w:lang w:val="en-US" w:eastAsia="zh-CN"/>
+        </w:rPr>
+        <w:t>删除指定表中某条链中的所有规则的命令：</w:t>
+      </w:r>
+    </w:p>
+    <w:p>
+      <w:pPr>
+        <w:numPr>
+          <w:ilvl w:val="0"/>
+          <w:numId w:val="0"/>
+        </w:numPr>
+        <w:rPr>
+          <w:rFonts w:hint="default"/>
+          <w:lang w:val="en-US" w:eastAsia="zh-CN"/>
+        </w:rPr>
+      </w:pPr>
+      <w:r>
+        <w:rPr>
+          <w:rFonts w:hint="default"/>
+          <w:lang w:val="en-US" w:eastAsia="zh-CN"/>
+        </w:rPr>
+        <w:t>命令语法：</w:t>
+      </w:r>
+      <w:r>
+        <w:rPr>
+          <w:rFonts w:hint="default"/>
+          <w:highlight w:val="lightGray"/>
+          <w:lang w:val="en-US" w:eastAsia="zh-CN"/>
+        </w:rPr>
+        <w:t>iptables -t 表名 -</w:t>
+      </w:r>
+      <w:r>
+        <w:rPr>
+          <w:rFonts w:hint="eastAsia"/>
+          <w:highlight w:val="lightGray"/>
+          <w:lang w:val="en-US" w:eastAsia="zh-CN"/>
+        </w:rPr>
+        <w:t>F</w:t>
+      </w:r>
+      <w:r>
+        <w:rPr>
+          <w:rFonts w:hint="default"/>
+          <w:highlight w:val="lightGray"/>
+          <w:lang w:val="en-US" w:eastAsia="zh-CN"/>
+        </w:rPr>
+        <w:t xml:space="preserve"> 链名 </w:t>
+      </w:r>
+    </w:p>
+    <w:p>
+      <w:pPr>
+        <w:numPr>
+          <w:ilvl w:val="0"/>
+          <w:numId w:val="0"/>
+        </w:numPr>
+        <w:rPr>
+          <w:rFonts w:hint="default"/>
+          <w:lang w:val="en-US" w:eastAsia="zh-CN"/>
+        </w:rPr>
+      </w:pPr>
+      <w:r>
+        <w:rPr>
+          <w:rFonts w:hint="default"/>
+          <w:lang w:val="en-US" w:eastAsia="zh-CN"/>
+        </w:rPr>
+        <w:t xml:space="preserve">示例：iptables -t filter </w:t>
+      </w:r>
+      <w:r>
+        <w:rPr>
+          <w:rFonts w:hint="default"/>
+          <w:color w:val="FF0000"/>
+          <w:lang w:val="en-US" w:eastAsia="zh-CN"/>
+        </w:rPr>
+        <w:t>-</w:t>
+      </w:r>
+      <w:r>
+        <w:rPr>
+          <w:rFonts w:hint="eastAsia"/>
+          <w:color w:val="FF0000"/>
+          <w:lang w:val="en-US" w:eastAsia="zh-CN"/>
+        </w:rPr>
+        <w:t>F</w:t>
+      </w:r>
+      <w:r>
+        <w:rPr>
+          <w:rFonts w:hint="default"/>
+          <w:lang w:val="en-US" w:eastAsia="zh-CN"/>
+        </w:rPr>
+        <w:t xml:space="preserve"> INPUT</w:t>
+      </w:r>
+    </w:p>
+    <w:p>
+      <w:pPr>
+        <w:ind w:firstLine="420" w:firstLineChars="0"/>
+        <w:rPr>
+          <w:rFonts w:hint="default"/>
+          <w:lang w:val="en-US" w:eastAsia="zh-CN"/>
+        </w:rPr>
+      </w:pPr>
+      <w:r>
+        <w:rPr>
+          <w:rFonts w:hint="default"/>
+          <w:lang w:val="en-US" w:eastAsia="zh-CN"/>
+        </w:rPr>
+        <w:t>-F选项为flush之意，即冲刷指定的链，即删除指定链中的所有规则</w:t>
+      </w:r>
+    </w:p>
+    <w:p>
+      <w:pPr>
+        <w:ind w:firstLine="420" w:firstLineChars="0"/>
+        <w:rPr>
+          <w:rFonts w:hint="default"/>
+          <w:lang w:val="en-US" w:eastAsia="zh-CN"/>
+        </w:rPr>
+      </w:pPr>
+      <w:r>
+        <w:rPr>
+          <w:rFonts w:hint="default"/>
+          <w:lang w:val="en-US" w:eastAsia="zh-CN"/>
+        </w:rPr>
+        <w:t>不指定链名，只指定表名即可删除表中的所有规则</w:t>
+      </w:r>
+      <w:r>
+        <w:rPr>
+          <w:rFonts w:hint="eastAsia"/>
+          <w:lang w:val="en-US" w:eastAsia="zh-CN"/>
+        </w:rPr>
+        <w:t>：</w:t>
+      </w:r>
+      <w:r>
+        <w:rPr>
+          <w:rFonts w:hint="default"/>
+          <w:lang w:val="en-US" w:eastAsia="zh-CN"/>
+        </w:rPr>
+        <w:t xml:space="preserve">iptables -t </w:t>
+      </w:r>
+      <w:r>
+        <w:rPr>
+          <w:rFonts w:hint="eastAsia"/>
+          <w:lang w:val="en-US" w:eastAsia="zh-CN"/>
+        </w:rPr>
+        <w:t>表名</w:t>
+      </w:r>
+      <w:bookmarkStart w:id="0" w:name="_GoBack"/>
+      <w:bookmarkEnd w:id="0"/>
+      <w:r>
+        <w:rPr>
+          <w:rFonts w:hint="default"/>
+          <w:lang w:val="en-US" w:eastAsia="zh-CN"/>
+        </w:rPr>
+        <w:t xml:space="preserve"> </w:t>
+      </w:r>
+      <w:r>
+        <w:rPr>
+          <w:rFonts w:hint="default"/>
+          <w:color w:val="FF0000"/>
+          <w:lang w:val="en-US" w:eastAsia="zh-CN"/>
+        </w:rPr>
+        <w:t>-</w:t>
+      </w:r>
+      <w:r>
+        <w:rPr>
+          <w:rFonts w:hint="eastAsia"/>
+          <w:color w:val="FF0000"/>
+          <w:lang w:val="en-US" w:eastAsia="zh-CN"/>
+        </w:rPr>
+        <w:t>F</w:t>
+      </w:r>
+    </w:p>
+    <w:p>
+      <w:pPr>
+        <w:ind w:firstLine="420" w:firstLineChars="0"/>
+        <w:rPr>
+          <w:rFonts w:hint="default"/>
+          <w:lang w:val="en-US" w:eastAsia="zh-CN"/>
+        </w:rPr>
+      </w:pPr>
+    </w:p>
+    <w:p>
+      <w:pPr>
+        <w:ind w:firstLine="420" w:firstLineChars="0"/>
+        <w:rPr>
+          <w:rFonts w:hint="default"/>
+          <w:lang w:val="en-US" w:eastAsia="zh-CN"/>
+        </w:rPr>
+      </w:pPr>
+    </w:p>
+    <w:p>
+      <w:pPr>
+        <w:ind w:firstLine="420" w:firstLineChars="0"/>
+        <w:rPr>
+          <w:rFonts w:hint="default"/>
+          <w:lang w:val="en-US" w:eastAsia="zh-CN"/>
+        </w:rPr>
+      </w:pPr>
+    </w:p>
+    <w:p>
+      <w:pPr>
+        <w:ind w:firstLine="420" w:firstLineChars="0"/>
+        <w:rPr>
+          <w:rFonts w:hint="default"/>
+          <w:lang w:val="en-US" w:eastAsia="zh-CN"/>
+        </w:rPr>
+      </w:pPr>
+    </w:p>
+    <w:p>
+      <w:pPr>
+        <w:ind w:firstLine="420" w:firstLineChars="0"/>
+        <w:rPr>
+          <w:rFonts w:hint="default"/>
+          <w:lang w:val="en-US" w:eastAsia="zh-CN"/>
+        </w:rPr>
+      </w:pPr>
+    </w:p>
+    <w:p>
+      <w:pPr>
+        <w:ind w:firstLine="420" w:firstLineChars="0"/>
+        <w:rPr>
+          <w:rFonts w:hint="default"/>
+          <w:lang w:val="en-US" w:eastAsia="zh-CN"/>
+        </w:rPr>
+      </w:pPr>
+    </w:p>
+    <w:p>
+      <w:pPr>
+        <w:ind w:firstLine="420" w:firstLineChars="0"/>
+        <w:rPr>
+          <w:rFonts w:hint="default"/>
+          <w:lang w:val="en-US" w:eastAsia="zh-CN"/>
+        </w:rPr>
+      </w:pPr>
+    </w:p>
+    <w:p>
+      <w:pPr>
+        <w:ind w:firstLine="420" w:firstLineChars="0"/>
+        <w:rPr>
+          <w:rFonts w:hint="default"/>
+          <w:lang w:val="en-US" w:eastAsia="zh-CN"/>
+        </w:rPr>
+      </w:pPr>
+    </w:p>
+    <w:p>
+      <w:pPr>
+        <w:ind w:firstLine="420" w:firstLineChars="0"/>
+        <w:rPr>
+          <w:rFonts w:hint="default"/>
+          <w:lang w:val="en-US" w:eastAsia="zh-CN"/>
+        </w:rPr>
+      </w:pPr>
+    </w:p>
+    <w:p>
+      <w:pPr>
+        <w:ind w:firstLine="420" w:firstLineChars="0"/>
+        <w:rPr>
+          <w:rFonts w:hint="default"/>
+          <w:lang w:val="en-US" w:eastAsia="zh-CN"/>
+        </w:rPr>
+      </w:pPr>
+    </w:p>
+    <w:p>
+      <w:pPr>
+        <w:ind w:firstLine="420" w:firstLineChars="0"/>
+        <w:rPr>
+          <w:rFonts w:hint="default"/>
+          <w:lang w:val="en-US" w:eastAsia="zh-CN"/>
+        </w:rPr>
+      </w:pPr>
+    </w:p>
+    <w:p>
+      <w:pPr>
+        <w:ind w:firstLine="420" w:firstLineChars="0"/>
+        <w:rPr>
+          <w:rFonts w:hint="default"/>
+          <w:lang w:val="en-US" w:eastAsia="zh-CN"/>
+        </w:rPr>
+      </w:pPr>
+    </w:p>
+    <w:p>
+      <w:pPr>
+        <w:ind w:firstLine="420" w:firstLineChars="0"/>
+        <w:rPr>
+          <w:rFonts w:hint="default"/>
+          <w:lang w:val="en-US" w:eastAsia="zh-CN"/>
+        </w:rPr>
+      </w:pPr>
+    </w:p>
+    <w:p>
+      <w:pPr>
+        <w:ind w:firstLine="420" w:firstLineChars="0"/>
+        <w:rPr>
+          <w:rFonts w:hint="default"/>
+          <w:lang w:val="en-US" w:eastAsia="zh-CN"/>
+        </w:rPr>
+      </w:pPr>
+    </w:p>
+    <w:p>
+      <w:pPr>
+        <w:ind w:firstLine="420" w:firstLineChars="0"/>
+        <w:rPr>
+          <w:rFonts w:hint="default"/>
+          <w:lang w:val="en-US" w:eastAsia="zh-CN"/>
+        </w:rPr>
+      </w:pPr>
+    </w:p>
+    <w:p>
+      <w:pPr>
+        <w:ind w:firstLine="420" w:firstLineChars="0"/>
+        <w:rPr>
+          <w:rFonts w:hint="default"/>
+          <w:lang w:val="en-US" w:eastAsia="zh-CN"/>
+        </w:rPr>
+      </w:pPr>
+    </w:p>
+    <w:p>
+      <w:pPr>
+        <w:ind w:firstLine="420" w:firstLineChars="0"/>
+        <w:rPr>
+          <w:rFonts w:hint="default"/>
+          <w:lang w:val="en-US" w:eastAsia="zh-CN"/>
+        </w:rPr>
+      </w:pPr>
+    </w:p>
+    <w:p>
+      <w:pPr>
+        <w:ind w:firstLine="420" w:firstLineChars="0"/>
+        <w:rPr>
+          <w:rFonts w:hint="default"/>
+          <w:lang w:val="en-US" w:eastAsia="zh-CN"/>
+        </w:rPr>
+      </w:pPr>
+    </w:p>
+    <w:p>
+      <w:pPr>
+        <w:ind w:firstLine="420" w:firstLineChars="0"/>
+        <w:rPr>
+          <w:rFonts w:hint="default"/>
+          <w:lang w:val="en-US" w:eastAsia="zh-CN"/>
+        </w:rPr>
+      </w:pPr>
+    </w:p>
+    <w:p>
+      <w:pPr>
+        <w:ind w:firstLine="420" w:firstLineChars="0"/>
+        <w:rPr>
+          <w:rFonts w:hint="default"/>
+          <w:lang w:val="en-US" w:eastAsia="zh-CN"/>
+        </w:rPr>
+      </w:pPr>
+    </w:p>
+    <w:p>
+      <w:pPr>
+        <w:pStyle w:val="3"/>
+        <w:keepNext w:val="0"/>
+        <w:keepLines w:val="0"/>
+        <w:widowControl/>
+        <w:suppressLineNumbers w:val="0"/>
+        <w:pBdr>
+          <w:bottom w:val="none" w:color="auto" w:sz="0" w:space="0"/>
+        </w:pBdr>
+        <w:shd w:val="clear" w:fill="FFFFFF"/>
+        <w:spacing w:before="200" w:beforeAutospacing="0" w:after="200" w:afterAutospacing="0" w:line="11" w:lineRule="atLeast"/>
+        <w:ind w:left="0" w:right="0" w:firstLine="0" w:firstLineChars="0"/>
+        <w:rPr>
+          <w:rFonts w:hint="default"/>
+          <w:lang w:val="en-US" w:eastAsia="zh-CN"/>
         </w:rPr>
       </w:pPr>
     </w:p>
@@ -1829,6 +4820,26 @@
     </w:sectPr>
   </w:body>
 </w:document>
+</file>
+
+<file path=word/numbering.xml><?xml version="1.0" encoding="utf-8"?>
+<w:numbering xmlns:wpc="http://schemas.microsoft.com/office/word/2010/wordprocessingCanvas" xmlns:mc="http://schemas.openxmlformats.org/markup-compatibility/2006" xmlns:o="urn:schemas-microsoft-com:office:office" xmlns:r="http://schemas.openxmlformats.org/officeDocument/2006/relationships" xmlns:m="http://schemas.openxmlformats.org/officeDocument/2006/math" xmlns:v="urn:schemas-microsoft-com:vml" xmlns:wp14="http://schemas.microsoft.com/office/word/2010/wordprocessingDrawing" xmlns:wp="http://schemas.openxmlformats.org/drawingml/2006/wordprocessingDrawing" xmlns:w10="urn:schemas-microsoft-com:office:word" xmlns:w="http://schemas.openxmlformats.org/wordprocessingml/2006/main" xmlns:w14="http://schemas.microsoft.com/office/word/2010/wordml" xmlns:wpg="http://schemas.microsoft.com/office/word/2010/wordprocessingGroup" xmlns:wpi="http://schemas.microsoft.com/office/word/2010/wordprocessingInk" xmlns:wne="http://schemas.microsoft.com/office/word/2006/wordml" xmlns:wps="http://schemas.microsoft.com/office/word/2010/wordprocessingShape" xmlns:wpsCustomData="http://www.wps.cn/officeDocument/2013/wpsCustomData" mc:Ignorable="w14 wp14">
+  <w:abstractNum w:abstractNumId="0">
+    <w:nsid w:val="FE9BF527"/>
+    <w:multiLevelType w:val="singleLevel"/>
+    <w:tmpl w:val="FE9BF527"/>
+    <w:lvl w:ilvl="0" w:tentative="0">
+      <w:start w:val="3"/>
+      <w:numFmt w:val="decimal"/>
+      <w:suff w:val="nothing"/>
+      <w:lvlText w:val="%1、"/>
+      <w:lvlJc w:val="left"/>
+    </w:lvl>
+  </w:abstractNum>
+  <w:num w:numId="1">
+    <w:abstractNumId w:val="0"/>
+  </w:num>
+</w:numbering>
 </file>
 
 <file path=word/styles.xml><?xml version="1.0" encoding="utf-8"?>
@@ -1945,7 +4956,7 @@
     <w:lsdException w:unhideWhenUsed="0" w:uiPriority="0" w:semiHidden="0" w:name="HTML Sample"/>
     <w:lsdException w:unhideWhenUsed="0" w:uiPriority="0" w:semiHidden="0" w:name="HTML Typewriter"/>
     <w:lsdException w:unhideWhenUsed="0" w:uiPriority="0" w:semiHidden="0" w:name="HTML Variable"/>
-    <w:lsdException w:unhideWhenUsed="0" w:uiPriority="0" w:name="Normal Table"/>
+    <w:lsdException w:qFormat="1" w:unhideWhenUsed="0" w:uiPriority="0" w:name="Normal Table"/>
     <w:lsdException w:unhideWhenUsed="0" w:uiPriority="0" w:semiHidden="0" w:name="annotation subject"/>
     <w:lsdException w:unhideWhenUsed="0" w:uiPriority="0" w:semiHidden="0" w:name="Table Simple 1"/>
     <w:lsdException w:unhideWhenUsed="0" w:uiPriority="0" w:semiHidden="0" w:name="Table Simple 2"/>
@@ -2179,6 +5190,7 @@
   <w:style w:type="table" w:default="1" w:styleId="6">
     <w:name w:val="Normal Table"/>
     <w:semiHidden/>
+    <w:qFormat/>
     <w:uiPriority w:val="0"/>
     <w:tblPr>
       <w:tblCellMar>
@@ -2485,6 +5497,9 @@
   <customSectProps>
     <customSectPr/>
   </customSectProps>
+  <customShpExts>
+    <customShpInfo spid="_x0000_s1026" textRotate="1"/>
+  </customShpExts>
 </s:customData>
 </file>
 

</xml_diff>

<commit_message>
20210423 - iptables operations updated
</commit_message>
<xml_diff>
--- a/network/iptables.docx
+++ b/network/iptables.docx
@@ -3266,7 +3266,7 @@
         <w:spacing w:before="200" w:beforeAutospacing="0" w:after="200" w:afterAutospacing="0" w:line="11" w:lineRule="atLeast"/>
         <w:ind w:left="0" w:right="0" w:firstLine="0"/>
         <w:rPr>
-          <w:rFonts w:ascii="Helvetica" w:hAnsi="Helvetica" w:eastAsia="Helvetica" w:cs="Helvetica"/>
+          <w:rFonts w:hint="eastAsia" w:ascii="宋体" w:hAnsi="宋体" w:eastAsia="宋体" w:cs="宋体"/>
           <w:b/>
           <w:bCs/>
           <w:i w:val="0"/>
@@ -3274,13 +3274,13 @@
           <w:caps w:val="0"/>
           <w:color w:val="4E5358"/>
           <w:spacing w:val="0"/>
-          <w:sz w:val="18"/>
-          <w:szCs w:val="18"/>
-        </w:rPr>
-      </w:pPr>
-      <w:r>
-        <w:rPr>
-          <w:rFonts w:hint="eastAsia" w:ascii="Helvetica" w:hAnsi="Helvetica" w:cs="Helvetica"/>
+          <w:sz w:val="21"/>
+          <w:szCs w:val="21"/>
+        </w:rPr>
+      </w:pPr>
+      <w:r>
+        <w:rPr>
+          <w:rFonts w:hint="eastAsia" w:ascii="宋体" w:hAnsi="宋体" w:eastAsia="宋体" w:cs="宋体"/>
           <w:b/>
           <w:bCs/>
           <w:i w:val="0"/>
@@ -3288,8 +3288,8 @@
           <w:caps w:val="0"/>
           <w:color w:val="4E5358"/>
           <w:spacing w:val="0"/>
-          <w:sz w:val="18"/>
-          <w:szCs w:val="18"/>
+          <w:sz w:val="21"/>
+          <w:szCs w:val="21"/>
           <w:shd w:val="clear" w:fill="FFFFFF"/>
           <w:lang w:eastAsia="zh-CN"/>
         </w:rPr>
@@ -3297,7 +3297,7 @@
       </w:r>
       <w:r>
         <w:rPr>
-          <w:rFonts w:hint="eastAsia" w:ascii="Helvetica" w:hAnsi="Helvetica" w:cs="Helvetica"/>
+          <w:rFonts w:hint="eastAsia" w:ascii="宋体" w:hAnsi="宋体" w:eastAsia="宋体" w:cs="宋体"/>
           <w:b/>
           <w:bCs/>
           <w:i w:val="0"/>
@@ -3305,8 +3305,8 @@
           <w:caps w:val="0"/>
           <w:color w:val="4E5358"/>
           <w:spacing w:val="0"/>
-          <w:sz w:val="18"/>
-          <w:szCs w:val="18"/>
+          <w:sz w:val="21"/>
+          <w:szCs w:val="21"/>
           <w:shd w:val="clear" w:fill="FFFFFF"/>
           <w:lang w:val="en-US" w:eastAsia="zh-CN"/>
         </w:rPr>
@@ -3314,7 +3314,7 @@
       </w:r>
       <w:r>
         <w:rPr>
-          <w:rFonts w:hint="eastAsia" w:ascii="Helvetica" w:hAnsi="Helvetica" w:cs="Helvetica"/>
+          <w:rFonts w:hint="eastAsia" w:ascii="宋体" w:hAnsi="宋体" w:eastAsia="宋体" w:cs="宋体"/>
           <w:b/>
           <w:bCs/>
           <w:i w:val="0"/>
@@ -3322,8 +3322,8 @@
           <w:caps w:val="0"/>
           <w:color w:val="4E5358"/>
           <w:spacing w:val="0"/>
-          <w:sz w:val="18"/>
-          <w:szCs w:val="18"/>
+          <w:sz w:val="21"/>
+          <w:szCs w:val="21"/>
           <w:shd w:val="clear" w:fill="FFFFFF"/>
           <w:lang w:eastAsia="zh-CN"/>
         </w:rPr>
@@ -3331,7 +3331,7 @@
       </w:r>
       <w:r>
         <w:rPr>
-          <w:rFonts w:hint="default" w:ascii="Helvetica" w:hAnsi="Helvetica" w:eastAsia="Helvetica" w:cs="Helvetica"/>
+          <w:rFonts w:hint="eastAsia" w:ascii="宋体" w:hAnsi="宋体" w:eastAsia="宋体" w:cs="宋体"/>
           <w:b/>
           <w:bCs/>
           <w:i w:val="0"/>
@@ -3339,8 +3339,8 @@
           <w:caps w:val="0"/>
           <w:color w:val="4E5358"/>
           <w:spacing w:val="0"/>
-          <w:sz w:val="18"/>
-          <w:szCs w:val="18"/>
+          <w:sz w:val="21"/>
+          <w:szCs w:val="21"/>
           <w:shd w:val="clear" w:fill="FFFFFF"/>
         </w:rPr>
         <w:t>增加规则</w:t>
@@ -4091,7 +4091,7 @@
         <w:spacing w:before="200" w:beforeAutospacing="0" w:after="200" w:afterAutospacing="0" w:line="11" w:lineRule="atLeast"/>
         <w:ind w:left="0" w:right="0" w:firstLine="0"/>
         <w:rPr>
-          <w:rFonts w:ascii="Helvetica" w:hAnsi="Helvetica" w:eastAsia="Helvetica" w:cs="Helvetica"/>
+          <w:rFonts w:hint="eastAsia" w:ascii="宋体" w:hAnsi="宋体" w:eastAsia="宋体" w:cs="宋体"/>
           <w:b/>
           <w:bCs/>
           <w:i w:val="0"/>
@@ -4099,13 +4099,15 @@
           <w:caps w:val="0"/>
           <w:color w:val="4E5358"/>
           <w:spacing w:val="0"/>
-          <w:sz w:val="18"/>
-          <w:szCs w:val="18"/>
-        </w:rPr>
-      </w:pPr>
-      <w:r>
-        <w:rPr>
-          <w:rFonts w:hint="eastAsia" w:ascii="Helvetica" w:hAnsi="Helvetica" w:cs="Helvetica"/>
+          <w:sz w:val="21"/>
+          <w:szCs w:val="21"/>
+          <w:shd w:val="clear" w:fill="FFFFFF"/>
+          <w:lang w:eastAsia="zh-CN"/>
+        </w:rPr>
+      </w:pPr>
+      <w:r>
+        <w:rPr>
+          <w:rFonts w:hint="eastAsia" w:ascii="宋体" w:hAnsi="宋体" w:eastAsia="宋体" w:cs="宋体"/>
           <w:b/>
           <w:bCs/>
           <w:i w:val="0"/>
@@ -4113,8 +4115,8 @@
           <w:caps w:val="0"/>
           <w:color w:val="4E5358"/>
           <w:spacing w:val="0"/>
-          <w:sz w:val="18"/>
-          <w:szCs w:val="18"/>
+          <w:sz w:val="21"/>
+          <w:szCs w:val="21"/>
           <w:shd w:val="clear" w:fill="FFFFFF"/>
           <w:lang w:eastAsia="zh-CN"/>
         </w:rPr>
@@ -4122,7 +4124,7 @@
       </w:r>
       <w:r>
         <w:rPr>
-          <w:rFonts w:hint="eastAsia" w:ascii="Helvetica" w:hAnsi="Helvetica" w:cs="Helvetica"/>
+          <w:rFonts w:hint="eastAsia" w:ascii="宋体" w:hAnsi="宋体" w:eastAsia="宋体" w:cs="宋体"/>
           <w:b/>
           <w:bCs/>
           <w:i w:val="0"/>
@@ -4130,8 +4132,8 @@
           <w:caps w:val="0"/>
           <w:color w:val="4E5358"/>
           <w:spacing w:val="0"/>
-          <w:sz w:val="18"/>
-          <w:szCs w:val="18"/>
+          <w:sz w:val="21"/>
+          <w:szCs w:val="21"/>
           <w:shd w:val="clear" w:fill="FFFFFF"/>
           <w:lang w:val="en-US" w:eastAsia="zh-CN"/>
         </w:rPr>
@@ -4139,7 +4141,7 @@
       </w:r>
       <w:r>
         <w:rPr>
-          <w:rFonts w:hint="eastAsia" w:ascii="Helvetica" w:hAnsi="Helvetica" w:cs="Helvetica"/>
+          <w:rFonts w:hint="eastAsia" w:ascii="宋体" w:hAnsi="宋体" w:eastAsia="宋体" w:cs="宋体"/>
           <w:b/>
           <w:bCs/>
           <w:i w:val="0"/>
@@ -4147,8 +4149,8 @@
           <w:caps w:val="0"/>
           <w:color w:val="4E5358"/>
           <w:spacing w:val="0"/>
-          <w:sz w:val="18"/>
-          <w:szCs w:val="18"/>
+          <w:sz w:val="21"/>
+          <w:szCs w:val="21"/>
           <w:shd w:val="clear" w:fill="FFFFFF"/>
           <w:lang w:eastAsia="zh-CN"/>
         </w:rPr>
@@ -4156,7 +4158,7 @@
       </w:r>
       <w:r>
         <w:rPr>
-          <w:rFonts w:hint="eastAsia" w:ascii="Helvetica" w:hAnsi="Helvetica" w:cs="Helvetica"/>
+          <w:rFonts w:hint="eastAsia" w:ascii="宋体" w:hAnsi="宋体" w:eastAsia="宋体" w:cs="宋体"/>
           <w:b/>
           <w:bCs/>
           <w:i w:val="0"/>
@@ -4164,8 +4166,8 @@
           <w:caps w:val="0"/>
           <w:color w:val="4E5358"/>
           <w:spacing w:val="0"/>
-          <w:sz w:val="18"/>
-          <w:szCs w:val="18"/>
+          <w:sz w:val="21"/>
+          <w:szCs w:val="21"/>
           <w:shd w:val="clear" w:fill="FFFFFF"/>
           <w:lang w:val="en-US" w:eastAsia="zh-CN"/>
         </w:rPr>
@@ -4173,7 +4175,7 @@
       </w:r>
       <w:r>
         <w:rPr>
-          <w:rFonts w:hint="default" w:ascii="Helvetica" w:hAnsi="Helvetica" w:eastAsia="Helvetica" w:cs="Helvetica"/>
+          <w:rFonts w:hint="default" w:ascii="宋体" w:hAnsi="宋体" w:eastAsia="宋体" w:cs="宋体"/>
           <w:b/>
           <w:bCs/>
           <w:i w:val="0"/>
@@ -4181,9 +4183,10 @@
           <w:caps w:val="0"/>
           <w:color w:val="4E5358"/>
           <w:spacing w:val="0"/>
-          <w:sz w:val="18"/>
-          <w:szCs w:val="18"/>
+          <w:sz w:val="21"/>
+          <w:szCs w:val="21"/>
           <w:shd w:val="clear" w:fill="FFFFFF"/>
+          <w:lang w:eastAsia="zh-CN"/>
         </w:rPr>
         <w:t>规则</w:t>
       </w:r>
@@ -4587,8 +4590,6 @@
         </w:rPr>
         <w:t>表名</w:t>
       </w:r>
-      <w:bookmarkStart w:id="0" w:name="_GoBack"/>
-      <w:bookmarkEnd w:id="0"/>
       <w:r>
         <w:rPr>
           <w:rFonts w:hint="default"/>
@@ -4615,169 +4616,6 @@
     </w:p>
     <w:p>
       <w:pPr>
-        <w:ind w:firstLine="420" w:firstLineChars="0"/>
-        <w:rPr>
-          <w:rFonts w:hint="default"/>
-          <w:lang w:val="en-US" w:eastAsia="zh-CN"/>
-        </w:rPr>
-      </w:pPr>
-    </w:p>
-    <w:p>
-      <w:pPr>
-        <w:ind w:firstLine="420" w:firstLineChars="0"/>
-        <w:rPr>
-          <w:rFonts w:hint="default"/>
-          <w:lang w:val="en-US" w:eastAsia="zh-CN"/>
-        </w:rPr>
-      </w:pPr>
-    </w:p>
-    <w:p>
-      <w:pPr>
-        <w:ind w:firstLine="420" w:firstLineChars="0"/>
-        <w:rPr>
-          <w:rFonts w:hint="default"/>
-          <w:lang w:val="en-US" w:eastAsia="zh-CN"/>
-        </w:rPr>
-      </w:pPr>
-    </w:p>
-    <w:p>
-      <w:pPr>
-        <w:ind w:firstLine="420" w:firstLineChars="0"/>
-        <w:rPr>
-          <w:rFonts w:hint="default"/>
-          <w:lang w:val="en-US" w:eastAsia="zh-CN"/>
-        </w:rPr>
-      </w:pPr>
-    </w:p>
-    <w:p>
-      <w:pPr>
-        <w:ind w:firstLine="420" w:firstLineChars="0"/>
-        <w:rPr>
-          <w:rFonts w:hint="default"/>
-          <w:lang w:val="en-US" w:eastAsia="zh-CN"/>
-        </w:rPr>
-      </w:pPr>
-    </w:p>
-    <w:p>
-      <w:pPr>
-        <w:ind w:firstLine="420" w:firstLineChars="0"/>
-        <w:rPr>
-          <w:rFonts w:hint="default"/>
-          <w:lang w:val="en-US" w:eastAsia="zh-CN"/>
-        </w:rPr>
-      </w:pPr>
-    </w:p>
-    <w:p>
-      <w:pPr>
-        <w:ind w:firstLine="420" w:firstLineChars="0"/>
-        <w:rPr>
-          <w:rFonts w:hint="default"/>
-          <w:lang w:val="en-US" w:eastAsia="zh-CN"/>
-        </w:rPr>
-      </w:pPr>
-    </w:p>
-    <w:p>
-      <w:pPr>
-        <w:ind w:firstLine="420" w:firstLineChars="0"/>
-        <w:rPr>
-          <w:rFonts w:hint="default"/>
-          <w:lang w:val="en-US" w:eastAsia="zh-CN"/>
-        </w:rPr>
-      </w:pPr>
-    </w:p>
-    <w:p>
-      <w:pPr>
-        <w:ind w:firstLine="420" w:firstLineChars="0"/>
-        <w:rPr>
-          <w:rFonts w:hint="default"/>
-          <w:lang w:val="en-US" w:eastAsia="zh-CN"/>
-        </w:rPr>
-      </w:pPr>
-    </w:p>
-    <w:p>
-      <w:pPr>
-        <w:ind w:firstLine="420" w:firstLineChars="0"/>
-        <w:rPr>
-          <w:rFonts w:hint="default"/>
-          <w:lang w:val="en-US" w:eastAsia="zh-CN"/>
-        </w:rPr>
-      </w:pPr>
-    </w:p>
-    <w:p>
-      <w:pPr>
-        <w:ind w:firstLine="420" w:firstLineChars="0"/>
-        <w:rPr>
-          <w:rFonts w:hint="default"/>
-          <w:lang w:val="en-US" w:eastAsia="zh-CN"/>
-        </w:rPr>
-      </w:pPr>
-    </w:p>
-    <w:p>
-      <w:pPr>
-        <w:ind w:firstLine="420" w:firstLineChars="0"/>
-        <w:rPr>
-          <w:rFonts w:hint="default"/>
-          <w:lang w:val="en-US" w:eastAsia="zh-CN"/>
-        </w:rPr>
-      </w:pPr>
-    </w:p>
-    <w:p>
-      <w:pPr>
-        <w:ind w:firstLine="420" w:firstLineChars="0"/>
-        <w:rPr>
-          <w:rFonts w:hint="default"/>
-          <w:lang w:val="en-US" w:eastAsia="zh-CN"/>
-        </w:rPr>
-      </w:pPr>
-    </w:p>
-    <w:p>
-      <w:pPr>
-        <w:ind w:firstLine="420" w:firstLineChars="0"/>
-        <w:rPr>
-          <w:rFonts w:hint="default"/>
-          <w:lang w:val="en-US" w:eastAsia="zh-CN"/>
-        </w:rPr>
-      </w:pPr>
-    </w:p>
-    <w:p>
-      <w:pPr>
-        <w:ind w:firstLine="420" w:firstLineChars="0"/>
-        <w:rPr>
-          <w:rFonts w:hint="default"/>
-          <w:lang w:val="en-US" w:eastAsia="zh-CN"/>
-        </w:rPr>
-      </w:pPr>
-    </w:p>
-    <w:p>
-      <w:pPr>
-        <w:ind w:firstLine="420" w:firstLineChars="0"/>
-        <w:rPr>
-          <w:rFonts w:hint="default"/>
-          <w:lang w:val="en-US" w:eastAsia="zh-CN"/>
-        </w:rPr>
-      </w:pPr>
-    </w:p>
-    <w:p>
-      <w:pPr>
-        <w:ind w:firstLine="420" w:firstLineChars="0"/>
-        <w:rPr>
-          <w:rFonts w:hint="default"/>
-          <w:lang w:val="en-US" w:eastAsia="zh-CN"/>
-        </w:rPr>
-      </w:pPr>
-    </w:p>
-    <w:p>
-      <w:pPr>
-        <w:ind w:firstLine="420" w:firstLineChars="0"/>
-        <w:rPr>
-          <w:rFonts w:hint="default"/>
-          <w:lang w:val="en-US" w:eastAsia="zh-CN"/>
-        </w:rPr>
-      </w:pPr>
-    </w:p>
-    <w:p>
-      <w:pPr>
-        <w:ind w:firstLine="420" w:firstLineChars="0"/>
         <w:rPr>
           <w:rFonts w:hint="default"/>
           <w:lang w:val="en-US" w:eastAsia="zh-CN"/>
@@ -4799,6 +4637,10 @@
         <w:keepNext w:val="0"/>
         <w:keepLines w:val="0"/>
         <w:widowControl/>
+        <w:numPr>
+          <w:ilvl w:val="0"/>
+          <w:numId w:val="2"/>
+        </w:numPr>
         <w:suppressLineNumbers w:val="0"/>
         <w:pBdr>
           <w:bottom w:val="none" w:color="auto" w:sz="0" w:space="0"/>
@@ -4806,6 +4648,485 @@
         <w:shd w:val="clear" w:fill="FFFFFF"/>
         <w:spacing w:before="200" w:beforeAutospacing="0" w:after="200" w:afterAutospacing="0" w:line="11" w:lineRule="atLeast"/>
         <w:ind w:left="0" w:right="0" w:firstLine="0" w:firstLineChars="0"/>
+        <w:rPr>
+          <w:rFonts w:hint="eastAsia"/>
+          <w:sz w:val="21"/>
+          <w:szCs w:val="21"/>
+          <w:lang w:val="en-US" w:eastAsia="zh-CN"/>
+        </w:rPr>
+      </w:pPr>
+      <w:r>
+        <w:rPr>
+          <w:rFonts w:hint="eastAsia"/>
+          <w:sz w:val="21"/>
+          <w:szCs w:val="21"/>
+          <w:lang w:val="en-US" w:eastAsia="zh-CN"/>
+        </w:rPr>
+        <w:t>修改规则</w:t>
+      </w:r>
+    </w:p>
+    <w:p>
+      <w:pPr>
+        <w:widowControl w:val="0"/>
+        <w:numPr>
+          <w:numId w:val="0"/>
+        </w:numPr>
+        <w:ind w:firstLine="420" w:firstLineChars="0"/>
+        <w:jc w:val="both"/>
+        <w:rPr>
+          <w:rFonts w:hint="eastAsia"/>
+          <w:lang w:val="en-US" w:eastAsia="zh-CN"/>
+        </w:rPr>
+      </w:pPr>
+      <w:r>
+        <w:rPr>
+          <w:rFonts w:hint="default"/>
+          <w:lang w:val="en-US" w:eastAsia="zh-CN"/>
+        </w:rPr>
+        <w:t>只能通过</w:t>
+      </w:r>
+      <w:r>
+        <w:rPr>
+          <w:rFonts w:hint="default"/>
+          <w:color w:val="FF0000"/>
+          <w:lang w:val="en-US" w:eastAsia="zh-CN"/>
+        </w:rPr>
+        <w:t>-R</w:t>
+      </w:r>
+      <w:r>
+        <w:rPr>
+          <w:rFonts w:hint="default"/>
+          <w:lang w:val="en-US" w:eastAsia="zh-CN"/>
+        </w:rPr>
+        <w:t>选项修改规则对应的动作</w:t>
+      </w:r>
+      <w:r>
+        <w:rPr>
+          <w:rFonts w:hint="eastAsia"/>
+          <w:lang w:val="en-US" w:eastAsia="zh-CN"/>
+        </w:rPr>
+        <w:t>，所以更推荐先将这条规则删除，然后在同样位置再插入一条新规则</w:t>
+      </w:r>
+    </w:p>
+    <w:p>
+      <w:pPr>
+        <w:numPr>
+          <w:ilvl w:val="0"/>
+          <w:numId w:val="0"/>
+        </w:numPr>
+        <w:rPr>
+          <w:rFonts w:hint="default"/>
+          <w:lang w:val="en-US" w:eastAsia="zh-CN"/>
+        </w:rPr>
+      </w:pPr>
+      <w:r>
+        <w:rPr>
+          <w:rFonts w:hint="default"/>
+          <w:lang w:val="en-US" w:eastAsia="zh-CN"/>
+        </w:rPr>
+        <w:t>命令语法：</w:t>
+      </w:r>
+      <w:r>
+        <w:rPr>
+          <w:rFonts w:hint="default"/>
+          <w:highlight w:val="lightGray"/>
+          <w:lang w:val="en-US" w:eastAsia="zh-CN"/>
+        </w:rPr>
+        <w:t>iptables -t 表名 -</w:t>
+      </w:r>
+      <w:r>
+        <w:rPr>
+          <w:rFonts w:hint="eastAsia"/>
+          <w:highlight w:val="lightGray"/>
+          <w:lang w:val="en-US" w:eastAsia="zh-CN"/>
+        </w:rPr>
+        <w:t>R</w:t>
+      </w:r>
+      <w:r>
+        <w:rPr>
+          <w:rFonts w:hint="default"/>
+          <w:highlight w:val="lightGray"/>
+          <w:lang w:val="en-US" w:eastAsia="zh-CN"/>
+        </w:rPr>
+        <w:t xml:space="preserve"> 链名</w:t>
+      </w:r>
+      <w:r>
+        <w:rPr>
+          <w:rFonts w:hint="eastAsia"/>
+          <w:highlight w:val="lightGray"/>
+          <w:lang w:val="en-US" w:eastAsia="zh-CN"/>
+        </w:rPr>
+        <w:t xml:space="preserve"> 1 -s 192.168.13.13 -j REJECT</w:t>
+      </w:r>
+      <w:r>
+        <w:rPr>
+          <w:rFonts w:hint="default"/>
+          <w:highlight w:val="lightGray"/>
+          <w:lang w:val="en-US" w:eastAsia="zh-CN"/>
+        </w:rPr>
+        <w:t xml:space="preserve"> </w:t>
+      </w:r>
+    </w:p>
+    <w:p>
+      <w:pPr>
+        <w:widowControl w:val="0"/>
+        <w:numPr>
+          <w:numId w:val="0"/>
+        </w:numPr>
+        <w:ind w:firstLine="420" w:firstLineChars="0"/>
+        <w:jc w:val="both"/>
+        <w:rPr>
+          <w:rFonts w:hint="eastAsia"/>
+          <w:lang w:val="en-US" w:eastAsia="zh-CN"/>
+        </w:rPr>
+      </w:pPr>
+      <w:r>
+        <w:rPr>
+          <w:rFonts w:hint="eastAsia"/>
+          <w:color w:val="FF0000"/>
+          <w:lang w:val="en-US" w:eastAsia="zh-CN"/>
+        </w:rPr>
+        <w:t>-R</w:t>
+      </w:r>
+      <w:r>
+        <w:rPr>
+          <w:rFonts w:hint="eastAsia"/>
+          <w:lang w:val="en-US" w:eastAsia="zh-CN"/>
+        </w:rPr>
+        <w:t>选项表示修改指定的链，使用-R INPUT 1表示修改INPUT链的第1条规则，使用</w:t>
+      </w:r>
+      <w:r>
+        <w:rPr>
+          <w:rFonts w:hint="eastAsia"/>
+          <w:color w:val="FF0000"/>
+          <w:lang w:val="en-US" w:eastAsia="zh-CN"/>
+        </w:rPr>
+        <w:t>-j</w:t>
+      </w:r>
+      <w:r>
+        <w:rPr>
+          <w:rFonts w:hint="eastAsia"/>
+          <w:lang w:val="en-US" w:eastAsia="zh-CN"/>
+        </w:rPr>
+        <w:t xml:space="preserve"> REJECT表示将INPUT链中的第一条规则的动作修改为REJECT，</w:t>
+      </w:r>
+      <w:r>
+        <w:rPr>
+          <w:rFonts w:hint="eastAsia"/>
+          <w:color w:val="FF0000"/>
+          <w:lang w:val="en-US" w:eastAsia="zh-CN"/>
+        </w:rPr>
+        <w:t>注意：上例中-s选项以及对应的源地址不可省略</w:t>
+      </w:r>
+      <w:r>
+        <w:rPr>
+          <w:rFonts w:hint="eastAsia"/>
+          <w:lang w:val="en-US" w:eastAsia="zh-CN"/>
+        </w:rPr>
+        <w:t>，即使我们已经指定了规则对应的编号</w:t>
+      </w:r>
+    </w:p>
+    <w:p>
+      <w:pPr>
+        <w:widowControl w:val="0"/>
+        <w:numPr>
+          <w:numId w:val="0"/>
+        </w:numPr>
+        <w:ind w:firstLine="420" w:firstLineChars="0"/>
+        <w:jc w:val="both"/>
+        <w:rPr>
+          <w:rFonts w:hint="default"/>
+          <w:lang w:val="en-US" w:eastAsia="zh-CN"/>
+        </w:rPr>
+      </w:pPr>
+      <w:r>
+        <w:rPr>
+          <w:rFonts w:hint="eastAsia"/>
+          <w:lang w:val="en-US" w:eastAsia="zh-CN"/>
+        </w:rPr>
+        <w:t>（DROP表示丢弃，REJECT表示拒绝： 动作为REJECT时，从146上进行ping操作直接就提示”目标不可达”， 而DROP时Ping请求会卡住）</w:t>
+      </w:r>
+    </w:p>
+    <w:p>
+      <w:pPr>
+        <w:widowControl w:val="0"/>
+        <w:numPr>
+          <w:numId w:val="0"/>
+        </w:numPr>
+        <w:ind w:firstLine="420" w:firstLineChars="0"/>
+        <w:jc w:val="both"/>
+        <w:rPr>
+          <w:rFonts w:hint="eastAsia"/>
+          <w:lang w:val="en-US" w:eastAsia="zh-CN"/>
+        </w:rPr>
+      </w:pPr>
+    </w:p>
+    <w:p>
+      <w:pPr>
+        <w:widowControl w:val="0"/>
+        <w:numPr>
+          <w:numId w:val="0"/>
+        </w:numPr>
+        <w:ind w:firstLine="420" w:firstLineChars="0"/>
+        <w:jc w:val="both"/>
+        <w:rPr>
+          <w:rFonts w:hint="eastAsia"/>
+          <w:lang w:val="en-US" w:eastAsia="zh-CN"/>
+        </w:rPr>
+      </w:pPr>
+    </w:p>
+    <w:p>
+      <w:pPr>
+        <w:pStyle w:val="3"/>
+        <w:keepNext w:val="0"/>
+        <w:keepLines w:val="0"/>
+        <w:widowControl/>
+        <w:numPr>
+          <w:ilvl w:val="0"/>
+          <w:numId w:val="2"/>
+        </w:numPr>
+        <w:suppressLineNumbers w:val="0"/>
+        <w:pBdr>
+          <w:bottom w:val="none" w:color="auto" w:sz="0" w:space="0"/>
+        </w:pBdr>
+        <w:shd w:val="clear" w:fill="FFFFFF"/>
+        <w:spacing w:before="200" w:beforeAutospacing="0" w:after="200" w:afterAutospacing="0" w:line="11" w:lineRule="atLeast"/>
+        <w:ind w:left="0" w:right="0" w:firstLine="0" w:firstLineChars="0"/>
+        <w:jc w:val="both"/>
+        <w:rPr>
+          <w:rFonts w:hint="default"/>
+          <w:sz w:val="21"/>
+          <w:szCs w:val="21"/>
+          <w:lang w:val="en-US" w:eastAsia="zh-CN"/>
+        </w:rPr>
+      </w:pPr>
+      <w:r>
+        <w:rPr>
+          <w:rFonts w:hint="eastAsia"/>
+          <w:sz w:val="21"/>
+          <w:szCs w:val="21"/>
+          <w:lang w:val="en-US" w:eastAsia="zh-CN"/>
+        </w:rPr>
+        <w:t>保存规则</w:t>
+      </w:r>
+    </w:p>
+    <w:p>
+      <w:pPr>
+        <w:widowControl w:val="0"/>
+        <w:numPr>
+          <w:numId w:val="0"/>
+        </w:numPr>
+        <w:jc w:val="both"/>
+        <w:rPr>
+          <w:rFonts w:hint="eastAsia"/>
+          <w:lang w:val="en-US" w:eastAsia="zh-CN"/>
+        </w:rPr>
+      </w:pPr>
+      <w:bookmarkStart w:id="0" w:name="_GoBack"/>
+      <w:bookmarkEnd w:id="0"/>
+    </w:p>
+    <w:p>
+      <w:pPr>
+        <w:widowControl w:val="0"/>
+        <w:numPr>
+          <w:numId w:val="0"/>
+        </w:numPr>
+        <w:jc w:val="both"/>
+        <w:rPr>
+          <w:rFonts w:hint="eastAsia"/>
+          <w:lang w:val="en-US" w:eastAsia="zh-CN"/>
+        </w:rPr>
+      </w:pPr>
+    </w:p>
+    <w:p>
+      <w:pPr>
+        <w:widowControl w:val="0"/>
+        <w:numPr>
+          <w:numId w:val="0"/>
+        </w:numPr>
+        <w:jc w:val="both"/>
+        <w:rPr>
+          <w:rFonts w:hint="eastAsia"/>
+          <w:lang w:val="en-US" w:eastAsia="zh-CN"/>
+        </w:rPr>
+      </w:pPr>
+    </w:p>
+    <w:p>
+      <w:pPr>
+        <w:widowControl w:val="0"/>
+        <w:numPr>
+          <w:numId w:val="0"/>
+        </w:numPr>
+        <w:jc w:val="both"/>
+        <w:rPr>
+          <w:rFonts w:hint="eastAsia"/>
+          <w:lang w:val="en-US" w:eastAsia="zh-CN"/>
+        </w:rPr>
+      </w:pPr>
+    </w:p>
+    <w:p>
+      <w:pPr>
+        <w:widowControl w:val="0"/>
+        <w:numPr>
+          <w:numId w:val="0"/>
+        </w:numPr>
+        <w:jc w:val="both"/>
+        <w:rPr>
+          <w:rFonts w:hint="eastAsia"/>
+          <w:lang w:val="en-US" w:eastAsia="zh-CN"/>
+        </w:rPr>
+      </w:pPr>
+    </w:p>
+    <w:p>
+      <w:pPr>
+        <w:widowControl w:val="0"/>
+        <w:numPr>
+          <w:numId w:val="0"/>
+        </w:numPr>
+        <w:jc w:val="both"/>
+        <w:rPr>
+          <w:rFonts w:hint="eastAsia"/>
+          <w:lang w:val="en-US" w:eastAsia="zh-CN"/>
+        </w:rPr>
+      </w:pPr>
+    </w:p>
+    <w:p>
+      <w:pPr>
+        <w:widowControl w:val="0"/>
+        <w:numPr>
+          <w:numId w:val="0"/>
+        </w:numPr>
+        <w:jc w:val="both"/>
+        <w:rPr>
+          <w:rFonts w:hint="eastAsia"/>
+          <w:lang w:val="en-US" w:eastAsia="zh-CN"/>
+        </w:rPr>
+      </w:pPr>
+    </w:p>
+    <w:p>
+      <w:pPr>
+        <w:widowControl w:val="0"/>
+        <w:numPr>
+          <w:numId w:val="0"/>
+        </w:numPr>
+        <w:jc w:val="both"/>
+        <w:rPr>
+          <w:rFonts w:hint="eastAsia"/>
+          <w:lang w:val="en-US" w:eastAsia="zh-CN"/>
+        </w:rPr>
+      </w:pPr>
+    </w:p>
+    <w:p>
+      <w:pPr>
+        <w:widowControl w:val="0"/>
+        <w:numPr>
+          <w:numId w:val="0"/>
+        </w:numPr>
+        <w:jc w:val="both"/>
+        <w:rPr>
+          <w:rFonts w:hint="eastAsia"/>
+          <w:lang w:val="en-US" w:eastAsia="zh-CN"/>
+        </w:rPr>
+      </w:pPr>
+    </w:p>
+    <w:p>
+      <w:pPr>
+        <w:widowControl w:val="0"/>
+        <w:numPr>
+          <w:numId w:val="0"/>
+        </w:numPr>
+        <w:jc w:val="both"/>
+        <w:rPr>
+          <w:rFonts w:hint="eastAsia"/>
+          <w:lang w:val="en-US" w:eastAsia="zh-CN"/>
+        </w:rPr>
+      </w:pPr>
+    </w:p>
+    <w:p>
+      <w:pPr>
+        <w:widowControl w:val="0"/>
+        <w:numPr>
+          <w:numId w:val="0"/>
+        </w:numPr>
+        <w:jc w:val="both"/>
+        <w:rPr>
+          <w:rFonts w:hint="eastAsia"/>
+          <w:lang w:val="en-US" w:eastAsia="zh-CN"/>
+        </w:rPr>
+      </w:pPr>
+    </w:p>
+    <w:p>
+      <w:pPr>
+        <w:widowControl w:val="0"/>
+        <w:numPr>
+          <w:numId w:val="0"/>
+        </w:numPr>
+        <w:jc w:val="both"/>
+        <w:rPr>
+          <w:rFonts w:hint="eastAsia"/>
+          <w:lang w:val="en-US" w:eastAsia="zh-CN"/>
+        </w:rPr>
+      </w:pPr>
+    </w:p>
+    <w:p>
+      <w:pPr>
+        <w:widowControl w:val="0"/>
+        <w:numPr>
+          <w:numId w:val="0"/>
+        </w:numPr>
+        <w:jc w:val="both"/>
+        <w:rPr>
+          <w:rFonts w:hint="eastAsia"/>
+          <w:lang w:val="en-US" w:eastAsia="zh-CN"/>
+        </w:rPr>
+      </w:pPr>
+    </w:p>
+    <w:p>
+      <w:pPr>
+        <w:widowControl w:val="0"/>
+        <w:numPr>
+          <w:numId w:val="0"/>
+        </w:numPr>
+        <w:jc w:val="both"/>
+        <w:rPr>
+          <w:rFonts w:hint="eastAsia"/>
+          <w:lang w:val="en-US" w:eastAsia="zh-CN"/>
+        </w:rPr>
+      </w:pPr>
+    </w:p>
+    <w:p>
+      <w:pPr>
+        <w:widowControl w:val="0"/>
+        <w:numPr>
+          <w:numId w:val="0"/>
+        </w:numPr>
+        <w:jc w:val="both"/>
+        <w:rPr>
+          <w:rFonts w:hint="eastAsia"/>
+          <w:lang w:val="en-US" w:eastAsia="zh-CN"/>
+        </w:rPr>
+      </w:pPr>
+    </w:p>
+    <w:p>
+      <w:pPr>
+        <w:widowControl w:val="0"/>
+        <w:numPr>
+          <w:numId w:val="0"/>
+        </w:numPr>
+        <w:jc w:val="both"/>
+        <w:rPr>
+          <w:rFonts w:hint="eastAsia"/>
+          <w:lang w:val="en-US" w:eastAsia="zh-CN"/>
+        </w:rPr>
+      </w:pPr>
+    </w:p>
+    <w:p>
+      <w:pPr>
+        <w:widowControl w:val="0"/>
+        <w:numPr>
+          <w:numId w:val="0"/>
+        </w:numPr>
+        <w:jc w:val="both"/>
         <w:rPr>
           <w:rFonts w:hint="default"/>
           <w:lang w:val="en-US" w:eastAsia="zh-CN"/>
@@ -4825,6 +5146,21 @@
 <file path=word/numbering.xml><?xml version="1.0" encoding="utf-8"?>
 <w:numbering xmlns:wpc="http://schemas.microsoft.com/office/word/2010/wordprocessingCanvas" xmlns:mc="http://schemas.openxmlformats.org/markup-compatibility/2006" xmlns:o="urn:schemas-microsoft-com:office:office" xmlns:r="http://schemas.openxmlformats.org/officeDocument/2006/relationships" xmlns:m="http://schemas.openxmlformats.org/officeDocument/2006/math" xmlns:v="urn:schemas-microsoft-com:vml" xmlns:wp14="http://schemas.microsoft.com/office/word/2010/wordprocessingDrawing" xmlns:wp="http://schemas.openxmlformats.org/drawingml/2006/wordprocessingDrawing" xmlns:w10="urn:schemas-microsoft-com:office:word" xmlns:w="http://schemas.openxmlformats.org/wordprocessingml/2006/main" xmlns:w14="http://schemas.microsoft.com/office/word/2010/wordml" xmlns:wpg="http://schemas.microsoft.com/office/word/2010/wordprocessingGroup" xmlns:wpi="http://schemas.microsoft.com/office/word/2010/wordprocessingInk" xmlns:wne="http://schemas.microsoft.com/office/word/2006/wordml" xmlns:wps="http://schemas.microsoft.com/office/word/2010/wordprocessingShape" xmlns:wpsCustomData="http://www.wps.cn/officeDocument/2013/wpsCustomData" mc:Ignorable="w14 wp14">
   <w:abstractNum w:abstractNumId="0">
+    <w:nsid w:val="BAF11C49"/>
+    <w:multiLevelType w:val="singleLevel"/>
+    <w:tmpl w:val="BAF11C49"/>
+    <w:lvl w:ilvl="0" w:tentative="0">
+      <w:start w:val="3"/>
+      <w:numFmt w:val="chineseCounting"/>
+      <w:suff w:val="nothing"/>
+      <w:lvlText w:val="（%1）"/>
+      <w:lvlJc w:val="left"/>
+      <w:rPr>
+        <w:rFonts w:hint="eastAsia"/>
+      </w:rPr>
+    </w:lvl>
+  </w:abstractNum>
+  <w:abstractNum w:abstractNumId="1">
     <w:nsid w:val="FE9BF527"/>
     <w:multiLevelType w:val="singleLevel"/>
     <w:tmpl w:val="FE9BF527"/>
@@ -4837,6 +5173,9 @@
     </w:lvl>
   </w:abstractNum>
   <w:num w:numId="1">
+    <w:abstractNumId w:val="1"/>
+  </w:num>
+  <w:num w:numId="2">
     <w:abstractNumId w:val="0"/>
   </w:num>
 </w:numbering>
@@ -4938,7 +5277,7 @@
     <w:lsdException w:unhideWhenUsed="0" w:uiPriority="0" w:semiHidden="0" w:name="Body Text Indent 2"/>
     <w:lsdException w:unhideWhenUsed="0" w:uiPriority="0" w:semiHidden="0" w:name="Body Text Indent 3"/>
     <w:lsdException w:unhideWhenUsed="0" w:uiPriority="0" w:semiHidden="0" w:name="Block Text"/>
-    <w:lsdException w:unhideWhenUsed="0" w:uiPriority="0" w:semiHidden="0" w:name="Hyperlink"/>
+    <w:lsdException w:qFormat="1" w:unhideWhenUsed="0" w:uiPriority="0" w:semiHidden="0" w:name="Hyperlink"/>
     <w:lsdException w:unhideWhenUsed="0" w:uiPriority="0" w:semiHidden="0" w:name="FollowedHyperlink"/>
     <w:lsdException w:qFormat="1" w:unhideWhenUsed="0" w:uiPriority="0" w:semiHidden="0" w:name="Strong"/>
     <w:lsdException w:qFormat="1" w:unhideWhenUsed="0" w:uiPriority="0" w:semiHidden="0" w:name="Emphasis"/>
@@ -5228,6 +5567,7 @@
   <w:style w:type="character" w:styleId="9">
     <w:name w:val="Hyperlink"/>
     <w:basedOn w:val="7"/>
+    <w:qFormat/>
     <w:uiPriority w:val="0"/>
     <w:rPr>
       <w:color w:val="0000FF"/>

</xml_diff>